<commit_message>
Fix to Generate uar after Previous goof
</commit_message>
<xml_diff>
--- a/ps/DBUpdate/doc/DBupdatepowershell.docx
+++ b/ps/DBUpdate/doc/DBupdatepowershell.docx
@@ -14,203 +14,20 @@
         <w:rPr>
           <w:noProof/>
         </w:rPr>
-        <w:t>Setup</w:t>
+        <w:t>Git version: 1.3 Easier XML setup</w:t>
       </w:r>
     </w:p>
-    <w:p>
-      <w:r>
-        <w:t xml:space="preserve">The scripts and supporting projects and documentation is located in TFS here: </w:t>
-      </w:r>
-      <w:r>
-        <w:t>$/CSCE/IDF/Projects/</w:t>
-      </w:r>
-      <w:proofErr w:type="spellStart"/>
-      <w:r>
-        <w:t>Powershell_DBUpdate</w:t>
-      </w:r>
-      <w:proofErr w:type="spellEnd"/>
-    </w:p>
+    <w:p/>
     <w:p>
       <w:pPr>
-        <w:rPr>
-          <w:noProof/>
-        </w:rPr>
+        <w:pStyle w:val="Title"/>
+        <w:jc w:val="center"/>
       </w:pPr>
       <w:r>
-        <w:rPr>
-          <w:noProof/>
-        </w:rPr>
-        <w:drawing>
-          <wp:inline distT="0" distB="0" distL="0" distR="0">
-            <wp:extent cx="5939790" cy="3114040"/>
-            <wp:effectExtent l="0" t="0" r="3810" b="0"/>
-            <wp:docPr id="3" name="Picture 3"/>
-            <wp:cNvGraphicFramePr>
-              <a:graphicFrameLocks xmlns:a="http://schemas.openxmlformats.org/drawingml/2006/main" noChangeAspect="1"/>
-            </wp:cNvGraphicFramePr>
-            <a:graphic xmlns:a="http://schemas.openxmlformats.org/drawingml/2006/main">
-              <a:graphicData uri="http://schemas.openxmlformats.org/drawingml/2006/picture">
-                <pic:pic xmlns:pic="http://schemas.openxmlformats.org/drawingml/2006/picture">
-                  <pic:nvPicPr>
-                    <pic:cNvPr id="0" name="Picture 3"/>
-                    <pic:cNvPicPr>
-                      <a:picLocks noChangeAspect="1" noChangeArrowheads="1"/>
-                    </pic:cNvPicPr>
-                  </pic:nvPicPr>
-                  <pic:blipFill>
-                    <a:blip r:embed="rId5">
-                      <a:extLst>
-                        <a:ext uri="{28A0092B-C50C-407E-A947-70E740481C1C}">
-                          <a14:useLocalDpi xmlns:a14="http://schemas.microsoft.com/office/drawing/2010/main" val="0"/>
-                        </a:ext>
-                      </a:extLst>
-                    </a:blip>
-                    <a:srcRect/>
-                    <a:stretch>
-                      <a:fillRect/>
-                    </a:stretch>
-                  </pic:blipFill>
-                  <pic:spPr bwMode="auto">
-                    <a:xfrm>
-                      <a:off x="0" y="0"/>
-                      <a:ext cx="5939790" cy="3114040"/>
-                    </a:xfrm>
-                    <a:prstGeom prst="rect">
-                      <a:avLst/>
-                    </a:prstGeom>
-                    <a:noFill/>
-                    <a:ln>
-                      <a:noFill/>
-                    </a:ln>
-                  </pic:spPr>
-                </pic:pic>
-              </a:graphicData>
-            </a:graphic>
-          </wp:inline>
-        </w:drawing>
+        <w:t>Benchmarks Full run on Core version 2.26</w:t>
       </w:r>
-    </w:p>
-    <w:p>
-      <w:pPr>
-        <w:rPr>
-          <w:noProof/>
-        </w:rPr>
-      </w:pPr>
-      <w:r>
-        <w:rPr>
-          <w:noProof/>
-        </w:rPr>
-        <w:t>Place the Powershell scripts on your local system. Run powershell console as an Admin. Now change the execution policy like below (this allows scripts to un on your box)</w:t>
-      </w:r>
-    </w:p>
-    <w:p>
-      <w:r>
-        <w:rPr>
-          <w:noProof/>
-        </w:rPr>
-        <w:drawing>
-          <wp:inline distT="0" distB="0" distL="0" distR="0">
-            <wp:extent cx="5939790" cy="972185"/>
-            <wp:effectExtent l="0" t="0" r="3810" b="0"/>
-            <wp:docPr id="1" name="Picture 1"/>
-            <wp:cNvGraphicFramePr>
-              <a:graphicFrameLocks xmlns:a="http://schemas.openxmlformats.org/drawingml/2006/main" noChangeAspect="1"/>
-            </wp:cNvGraphicFramePr>
-            <a:graphic xmlns:a="http://schemas.openxmlformats.org/drawingml/2006/main">
-              <a:graphicData uri="http://schemas.openxmlformats.org/drawingml/2006/picture">
-                <pic:pic xmlns:pic="http://schemas.openxmlformats.org/drawingml/2006/picture">
-                  <pic:nvPicPr>
-                    <pic:cNvPr id="0" name="Picture 1"/>
-                    <pic:cNvPicPr>
-                      <a:picLocks noChangeAspect="1" noChangeArrowheads="1"/>
-                    </pic:cNvPicPr>
-                  </pic:nvPicPr>
-                  <pic:blipFill>
-                    <a:blip r:embed="rId6">
-                      <a:extLst>
-                        <a:ext uri="{28A0092B-C50C-407E-A947-70E740481C1C}">
-                          <a14:useLocalDpi xmlns:a14="http://schemas.microsoft.com/office/drawing/2010/main" val="0"/>
-                        </a:ext>
-                      </a:extLst>
-                    </a:blip>
-                    <a:srcRect/>
-                    <a:stretch>
-                      <a:fillRect/>
-                    </a:stretch>
-                  </pic:blipFill>
-                  <pic:spPr bwMode="auto">
-                    <a:xfrm>
-                      <a:off x="0" y="0"/>
-                      <a:ext cx="5939790" cy="972185"/>
-                    </a:xfrm>
-                    <a:prstGeom prst="rect">
-                      <a:avLst/>
-                    </a:prstGeom>
-                    <a:noFill/>
-                    <a:ln>
-                      <a:noFill/>
-                    </a:ln>
-                  </pic:spPr>
-                </pic:pic>
-              </a:graphicData>
-            </a:graphic>
-          </wp:inline>
-        </w:drawing>
-      </w:r>
-    </w:p>
-    <w:p>
-      <w:r>
-        <w:t xml:space="preserve">You need </w:t>
-      </w:r>
-      <w:r>
-        <w:t xml:space="preserve">to </w:t>
-      </w:r>
-      <w:r>
-        <w:t xml:space="preserve">always </w:t>
-      </w:r>
-      <w:r>
-        <w:t>launch the PowerShell console as</w:t>
-      </w:r>
-      <w:r>
-        <w:t xml:space="preserve"> an admin</w:t>
-      </w:r>
-      <w:r>
-        <w:t xml:space="preserve"> this is so idf.exe has enough </w:t>
-      </w:r>
-      <w:proofErr w:type="spellStart"/>
-      <w:r>
-        <w:t>priv</w:t>
-      </w:r>
-      <w:proofErr w:type="spellEnd"/>
-      <w:r>
-        <w:t xml:space="preserve"> to run.</w:t>
-      </w:r>
-    </w:p>
-    <w:p>
-      <w:pPr>
-        <w:rPr>
-          <w:noProof/>
-        </w:rPr>
-      </w:pPr>
-      <w:r>
-        <w:rPr>
-          <w:noProof/>
-        </w:rPr>
-        <w:t xml:space="preserve">There is a settings file named DBUpdate.XML, a generate UAR script (which can run standalone) a loaducdata script (which can run standalone). And the everything script called DBUpdate which will run everything. </w:t>
-      </w:r>
-    </w:p>
-    <w:p>
-      <w:pPr>
-        <w:rPr>
-          <w:noProof/>
-        </w:rPr>
-      </w:pPr>
-      <w:r>
-        <w:rPr>
-          <w:noProof/>
-        </w:rPr>
-        <w:t>Some benchmarks:</w:t>
-      </w:r>
+      <w:bookmarkStart w:id="0" w:name="_GoBack"/>
+      <w:bookmarkEnd w:id="0"/>
     </w:p>
     <w:p>
       <w:pPr>
@@ -268,32 +85,6 @@
     </w:p>
     <w:p>
       <w:pPr>
-        <w:rPr>
-          <w:noProof/>
-        </w:rPr>
-      </w:pPr>
-      <w:r>
-        <w:rPr>
-          <w:noProof/>
-        </w:rPr>
-        <w:t xml:space="preserve">Network IO is slower so I have created a settings file in XML so some of the work can be done on your local box. This settings file also unhardcodes the scripts. Below is a table of all the settings and what they </w:t>
-      </w:r>
-      <w:r>
-        <w:rPr>
-          <w:noProof/>
-        </w:rPr>
-        <w:lastRenderedPageBreak/>
-        <w:t>mean</w:t>
-      </w:r>
-      <w:r>
-        <w:rPr>
-          <w:noProof/>
-        </w:rPr>
-        <w:t>. In the future we can probably parse some of the settings cased on other setting to decrease the number of setting file tags.</w:t>
-      </w:r>
-    </w:p>
-    <w:p>
-      <w:pPr>
         <w:pStyle w:val="Title"/>
         <w:jc w:val="center"/>
       </w:pPr>
@@ -916,8 +707,6 @@
             <w:r>
               <w:t xml:space="preserve"> </w:t>
             </w:r>
-            <w:bookmarkStart w:id="0" w:name="_GoBack"/>
-            <w:bookmarkEnd w:id="0"/>
           </w:p>
         </w:tc>
         <w:tc>
@@ -1061,6 +850,7 @@
           <w:p>
             <w:proofErr w:type="spellStart"/>
             <w:r>
+              <w:lastRenderedPageBreak/>
               <w:t>ModelPrompt</w:t>
             </w:r>
             <w:proofErr w:type="spellEnd"/>
@@ -1239,7 +1029,6 @@
           </w:tcPr>
           <w:p>
             <w:r>
-              <w:lastRenderedPageBreak/>
               <w:t>Tool</w:t>
             </w:r>
           </w:p>
@@ -1922,6 +1711,7 @@
           <w:p>
             <w:proofErr w:type="spellStart"/>
             <w:r>
+              <w:lastRenderedPageBreak/>
               <w:t>DropTableList</w:t>
             </w:r>
             <w:proofErr w:type="spellEnd"/>
@@ -2036,11 +1826,7 @@
           </w:tcPr>
           <w:p>
             <w:r>
-              <w:t xml:space="preserve">Scripts will first load dbupdate.xml from root, if there is a user setting override this is where the </w:t>
-            </w:r>
-            <w:r>
-              <w:lastRenderedPageBreak/>
-              <w:t>script will look next. Allows Default and user settings</w:t>
+              <w:t>Scripts will first load dbupdate.xml from root, if there is a user setting override this is where the script will look next. Allows Default and user settings</w:t>
             </w:r>
           </w:p>
         </w:tc>
@@ -2050,7 +1836,6 @@
           </w:tcPr>
           <w:p>
             <w:r>
-              <w:lastRenderedPageBreak/>
               <w:t>C:\Users\jsmith\Documents\GitHub\tools\ps\DBUpdate\settings\</w:t>
             </w:r>
           </w:p>
@@ -2058,766 +1843,7 @@
       </w:tr>
     </w:tbl>
     <w:p/>
-    <w:p>
-      <w:r>
-        <w:t xml:space="preserve">To run:  CD to the scripts </w:t>
-      </w:r>
-      <w:proofErr w:type="spellStart"/>
-      <w:r>
-        <w:t>dir</w:t>
-      </w:r>
-      <w:proofErr w:type="spellEnd"/>
-      <w:r>
-        <w:t xml:space="preserve"> and run them you can do more than one table at once separate by commas</w:t>
-      </w:r>
-    </w:p>
-    <w:p>
-      <w:r>
-        <w:rPr>
-          <w:noProof/>
-        </w:rPr>
-        <w:drawing>
-          <wp:inline distT="0" distB="0" distL="0" distR="0">
-            <wp:extent cx="5939790" cy="798830"/>
-            <wp:effectExtent l="0" t="0" r="3810" b="1270"/>
-            <wp:docPr id="5" name="Picture 5"/>
-            <wp:cNvGraphicFramePr>
-              <a:graphicFrameLocks xmlns:a="http://schemas.openxmlformats.org/drawingml/2006/main" noChangeAspect="1"/>
-            </wp:cNvGraphicFramePr>
-            <a:graphic xmlns:a="http://schemas.openxmlformats.org/drawingml/2006/main">
-              <a:graphicData uri="http://schemas.openxmlformats.org/drawingml/2006/picture">
-                <pic:pic xmlns:pic="http://schemas.openxmlformats.org/drawingml/2006/picture">
-                  <pic:nvPicPr>
-                    <pic:cNvPr id="0" name="Picture 5"/>
-                    <pic:cNvPicPr>
-                      <a:picLocks noChangeAspect="1" noChangeArrowheads="1"/>
-                    </pic:cNvPicPr>
-                  </pic:nvPicPr>
-                  <pic:blipFill>
-                    <a:blip r:embed="rId7">
-                      <a:extLst>
-                        <a:ext uri="{28A0092B-C50C-407E-A947-70E740481C1C}">
-                          <a14:useLocalDpi xmlns:a14="http://schemas.microsoft.com/office/drawing/2010/main" val="0"/>
-                        </a:ext>
-                      </a:extLst>
-                    </a:blip>
-                    <a:srcRect/>
-                    <a:stretch>
-                      <a:fillRect/>
-                    </a:stretch>
-                  </pic:blipFill>
-                  <pic:spPr bwMode="auto">
-                    <a:xfrm>
-                      <a:off x="0" y="0"/>
-                      <a:ext cx="5939790" cy="798830"/>
-                    </a:xfrm>
-                    <a:prstGeom prst="rect">
-                      <a:avLst/>
-                    </a:prstGeom>
-                    <a:noFill/>
-                    <a:ln>
-                      <a:noFill/>
-                    </a:ln>
-                  </pic:spPr>
-                </pic:pic>
-              </a:graphicData>
-            </a:graphic>
-          </wp:inline>
-        </w:drawing>
-      </w:r>
-    </w:p>
-    <w:p>
-      <w:r>
-        <w:t xml:space="preserve">If the generate </w:t>
-      </w:r>
-      <w:proofErr w:type="spellStart"/>
-      <w:r>
-        <w:t>uar</w:t>
-      </w:r>
-      <w:proofErr w:type="spellEnd"/>
-      <w:r>
-        <w:t xml:space="preserve"> is smaller than the one already checked in you will get a warning and it won’t check in also it will get unlocked. (</w:t>
-      </w:r>
-      <w:proofErr w:type="gramStart"/>
-      <w:r>
-        <w:t>figure</w:t>
-      </w:r>
-      <w:proofErr w:type="gramEnd"/>
-      <w:r>
-        <w:t xml:space="preserve"> out what is strange before continuing)</w:t>
-      </w:r>
-    </w:p>
-    <w:p>
-      <w:r>
-        <w:rPr>
-          <w:noProof/>
-        </w:rPr>
-        <w:drawing>
-          <wp:inline distT="0" distB="0" distL="0" distR="0">
-            <wp:extent cx="5943600" cy="1775424"/>
-            <wp:effectExtent l="0" t="0" r="0" b="0"/>
-            <wp:docPr id="6" name="Picture 6" descr="C:\Users\jsmith\Desktop\db doc\toosmall.png"/>
-            <wp:cNvGraphicFramePr>
-              <a:graphicFrameLocks xmlns:a="http://schemas.openxmlformats.org/drawingml/2006/main" noChangeAspect="1"/>
-            </wp:cNvGraphicFramePr>
-            <a:graphic xmlns:a="http://schemas.openxmlformats.org/drawingml/2006/main">
-              <a:graphicData uri="http://schemas.openxmlformats.org/drawingml/2006/picture">
-                <pic:pic xmlns:pic="http://schemas.openxmlformats.org/drawingml/2006/picture">
-                  <pic:nvPicPr>
-                    <pic:cNvPr id="0" name="Picture 6" descr="C:\Users\jsmith\Desktop\db doc\toosmall.png"/>
-                    <pic:cNvPicPr>
-                      <a:picLocks noChangeAspect="1" noChangeArrowheads="1"/>
-                    </pic:cNvPicPr>
-                  </pic:nvPicPr>
-                  <pic:blipFill>
-                    <a:blip r:embed="rId8">
-                      <a:extLst>
-                        <a:ext uri="{28A0092B-C50C-407E-A947-70E740481C1C}">
-                          <a14:useLocalDpi xmlns:a14="http://schemas.microsoft.com/office/drawing/2010/main" val="0"/>
-                        </a:ext>
-                      </a:extLst>
-                    </a:blip>
-                    <a:srcRect/>
-                    <a:stretch>
-                      <a:fillRect/>
-                    </a:stretch>
-                  </pic:blipFill>
-                  <pic:spPr bwMode="auto">
-                    <a:xfrm>
-                      <a:off x="0" y="0"/>
-                      <a:ext cx="5943600" cy="1775424"/>
-                    </a:xfrm>
-                    <a:prstGeom prst="rect">
-                      <a:avLst/>
-                    </a:prstGeom>
-                    <a:noFill/>
-                    <a:ln>
-                      <a:noFill/>
-                    </a:ln>
-                  </pic:spPr>
-                </pic:pic>
-              </a:graphicData>
-            </a:graphic>
-          </wp:inline>
-        </w:drawing>
-      </w:r>
-    </w:p>
     <w:p/>
-    <w:p>
-      <w:r>
-        <w:rPr>
-          <w:noProof/>
-        </w:rPr>
-        <w:drawing>
-          <wp:inline distT="0" distB="0" distL="0" distR="0">
-            <wp:extent cx="5943600" cy="2610834"/>
-            <wp:effectExtent l="0" t="0" r="0" b="0"/>
-            <wp:docPr id="7" name="Picture 7" descr="C:\Users\jsmith\Desktop\db doc\loaducdata.png"/>
-            <wp:cNvGraphicFramePr>
-              <a:graphicFrameLocks xmlns:a="http://schemas.openxmlformats.org/drawingml/2006/main" noChangeAspect="1"/>
-            </wp:cNvGraphicFramePr>
-            <a:graphic xmlns:a="http://schemas.openxmlformats.org/drawingml/2006/main">
-              <a:graphicData uri="http://schemas.openxmlformats.org/drawingml/2006/picture">
-                <pic:pic xmlns:pic="http://schemas.openxmlformats.org/drawingml/2006/picture">
-                  <pic:nvPicPr>
-                    <pic:cNvPr id="0" name="Picture 7" descr="C:\Users\jsmith\Desktop\db doc\loaducdata.png"/>
-                    <pic:cNvPicPr>
-                      <a:picLocks noChangeAspect="1" noChangeArrowheads="1"/>
-                    </pic:cNvPicPr>
-                  </pic:nvPicPr>
-                  <pic:blipFill>
-                    <a:blip r:embed="rId9">
-                      <a:extLst>
-                        <a:ext uri="{28A0092B-C50C-407E-A947-70E740481C1C}">
-                          <a14:useLocalDpi xmlns:a14="http://schemas.microsoft.com/office/drawing/2010/main" val="0"/>
-                        </a:ext>
-                      </a:extLst>
-                    </a:blip>
-                    <a:srcRect/>
-                    <a:stretch>
-                      <a:fillRect/>
-                    </a:stretch>
-                  </pic:blipFill>
-                  <pic:spPr bwMode="auto">
-                    <a:xfrm>
-                      <a:off x="0" y="0"/>
-                      <a:ext cx="5943600" cy="2610834"/>
-                    </a:xfrm>
-                    <a:prstGeom prst="rect">
-                      <a:avLst/>
-                    </a:prstGeom>
-                    <a:noFill/>
-                    <a:ln>
-                      <a:noFill/>
-                    </a:ln>
-                  </pic:spPr>
-                </pic:pic>
-              </a:graphicData>
-            </a:graphic>
-          </wp:inline>
-        </w:drawing>
-      </w:r>
-    </w:p>
-    <w:p>
-      <w:pPr>
-        <w:rPr>
-          <w:noProof/>
-        </w:rPr>
-      </w:pPr>
-    </w:p>
-    <w:p>
-      <w:pPr>
-        <w:rPr>
-          <w:noProof/>
-        </w:rPr>
-      </w:pPr>
-    </w:p>
-    <w:p>
-      <w:r>
-        <w:rPr>
-          <w:noProof/>
-        </w:rPr>
-        <w:lastRenderedPageBreak/>
-        <w:drawing>
-          <wp:inline distT="0" distB="0" distL="0" distR="0">
-            <wp:extent cx="5943600" cy="4589066"/>
-            <wp:effectExtent l="0" t="0" r="0" b="2540"/>
-            <wp:docPr id="8" name="Picture 8" descr="C:\Users\jsmith\Desktop\db doc\messages.png"/>
-            <wp:cNvGraphicFramePr>
-              <a:graphicFrameLocks xmlns:a="http://schemas.openxmlformats.org/drawingml/2006/main" noChangeAspect="1"/>
-            </wp:cNvGraphicFramePr>
-            <a:graphic xmlns:a="http://schemas.openxmlformats.org/drawingml/2006/main">
-              <a:graphicData uri="http://schemas.openxmlformats.org/drawingml/2006/picture">
-                <pic:pic xmlns:pic="http://schemas.openxmlformats.org/drawingml/2006/picture">
-                  <pic:nvPicPr>
-                    <pic:cNvPr id="0" name="Picture 8" descr="C:\Users\jsmith\Desktop\db doc\messages.png"/>
-                    <pic:cNvPicPr>
-                      <a:picLocks noChangeAspect="1" noChangeArrowheads="1"/>
-                    </pic:cNvPicPr>
-                  </pic:nvPicPr>
-                  <pic:blipFill>
-                    <a:blip r:embed="rId10">
-                      <a:extLst>
-                        <a:ext uri="{28A0092B-C50C-407E-A947-70E740481C1C}">
-                          <a14:useLocalDpi xmlns:a14="http://schemas.microsoft.com/office/drawing/2010/main" val="0"/>
-                        </a:ext>
-                      </a:extLst>
-                    </a:blip>
-                    <a:srcRect/>
-                    <a:stretch>
-                      <a:fillRect/>
-                    </a:stretch>
-                  </pic:blipFill>
-                  <pic:spPr bwMode="auto">
-                    <a:xfrm>
-                      <a:off x="0" y="0"/>
-                      <a:ext cx="5943600" cy="4589066"/>
-                    </a:xfrm>
-                    <a:prstGeom prst="rect">
-                      <a:avLst/>
-                    </a:prstGeom>
-                    <a:noFill/>
-                    <a:ln>
-                      <a:noFill/>
-                    </a:ln>
-                  </pic:spPr>
-                </pic:pic>
-              </a:graphicData>
-            </a:graphic>
-          </wp:inline>
-        </w:drawing>
-      </w:r>
-    </w:p>
-    <w:p>
-      <w:r>
-        <w:t xml:space="preserve">The yellow warnings was caused if you have Azure </w:t>
-      </w:r>
-      <w:proofErr w:type="spellStart"/>
-      <w:r>
-        <w:t>powershell</w:t>
-      </w:r>
-      <w:proofErr w:type="spellEnd"/>
-      <w:r>
-        <w:t xml:space="preserve"> loaded on your box and the warnings cannot be suppressed the tables still drop fine. I fixed it by uninstalling Azure power shell scripts. Or you can just ignore the warnings everything is still good.</w:t>
-      </w:r>
-    </w:p>
-    <w:p>
-      <w:r>
-        <w:rPr>
-          <w:noProof/>
-        </w:rPr>
-        <w:lastRenderedPageBreak/>
-        <w:drawing>
-          <wp:inline distT="0" distB="0" distL="0" distR="0">
-            <wp:extent cx="5807710" cy="4860290"/>
-            <wp:effectExtent l="0" t="0" r="2540" b="0"/>
-            <wp:docPr id="9" name="Picture 9" descr="C:\Users\jsmith\Desktop\db doc\checkin.png"/>
-            <wp:cNvGraphicFramePr>
-              <a:graphicFrameLocks xmlns:a="http://schemas.openxmlformats.org/drawingml/2006/main" noChangeAspect="1"/>
-            </wp:cNvGraphicFramePr>
-            <a:graphic xmlns:a="http://schemas.openxmlformats.org/drawingml/2006/main">
-              <a:graphicData uri="http://schemas.openxmlformats.org/drawingml/2006/picture">
-                <pic:pic xmlns:pic="http://schemas.openxmlformats.org/drawingml/2006/picture">
-                  <pic:nvPicPr>
-                    <pic:cNvPr id="0" name="Picture 9" descr="C:\Users\jsmith\Desktop\db doc\checkin.png"/>
-                    <pic:cNvPicPr>
-                      <a:picLocks noChangeAspect="1" noChangeArrowheads="1"/>
-                    </pic:cNvPicPr>
-                  </pic:nvPicPr>
-                  <pic:blipFill>
-                    <a:blip r:embed="rId11">
-                      <a:extLst>
-                        <a:ext uri="{28A0092B-C50C-407E-A947-70E740481C1C}">
-                          <a14:useLocalDpi xmlns:a14="http://schemas.microsoft.com/office/drawing/2010/main" val="0"/>
-                        </a:ext>
-                      </a:extLst>
-                    </a:blip>
-                    <a:srcRect/>
-                    <a:stretch>
-                      <a:fillRect/>
-                    </a:stretch>
-                  </pic:blipFill>
-                  <pic:spPr bwMode="auto">
-                    <a:xfrm>
-                      <a:off x="0" y="0"/>
-                      <a:ext cx="5807710" cy="4860290"/>
-                    </a:xfrm>
-                    <a:prstGeom prst="rect">
-                      <a:avLst/>
-                    </a:prstGeom>
-                    <a:noFill/>
-                    <a:ln>
-                      <a:noFill/>
-                    </a:ln>
-                  </pic:spPr>
-                </pic:pic>
-              </a:graphicData>
-            </a:graphic>
-          </wp:inline>
-        </w:drawing>
-      </w:r>
-    </w:p>
-    <w:p>
-      <w:r>
-        <w:t xml:space="preserve">Jeff’s code will be triggered on </w:t>
-      </w:r>
-      <w:proofErr w:type="spellStart"/>
-      <w:r>
-        <w:t>checkin</w:t>
-      </w:r>
-      <w:proofErr w:type="spellEnd"/>
-    </w:p>
-    <w:p>
-      <w:pPr>
-        <w:pStyle w:val="Title"/>
-        <w:jc w:val="center"/>
-      </w:pPr>
-      <w:r>
-        <w:t>Example setup</w:t>
-      </w:r>
-    </w:p>
-    <w:p>
-      <w:r>
-        <w:t xml:space="preserve">Below are some pics of my local setup. I suggest making changes to DBUpdate.xml for </w:t>
-      </w:r>
-      <w:r>
-        <w:t>either v2 or v3 specific settings or then each user can have an override directory where his setting can be kept.</w:t>
-      </w:r>
-    </w:p>
-    <w:p>
-      <w:r>
-        <w:rPr>
-          <w:noProof/>
-        </w:rPr>
-        <w:lastRenderedPageBreak/>
-        <w:drawing>
-          <wp:inline distT="0" distB="0" distL="0" distR="0">
-            <wp:extent cx="5915025" cy="2907665"/>
-            <wp:effectExtent l="0" t="0" r="9525" b="6985"/>
-            <wp:docPr id="11" name="Picture 11" descr="C:\Users\jsmith\Desktop\db doc\source.png"/>
-            <wp:cNvGraphicFramePr>
-              <a:graphicFrameLocks xmlns:a="http://schemas.openxmlformats.org/drawingml/2006/main" noChangeAspect="1"/>
-            </wp:cNvGraphicFramePr>
-            <a:graphic xmlns:a="http://schemas.openxmlformats.org/drawingml/2006/main">
-              <a:graphicData uri="http://schemas.openxmlformats.org/drawingml/2006/picture">
-                <pic:pic xmlns:pic="http://schemas.openxmlformats.org/drawingml/2006/picture">
-                  <pic:nvPicPr>
-                    <pic:cNvPr id="0" name="Picture 1" descr="C:\Users\jsmith\Desktop\db doc\source.png"/>
-                    <pic:cNvPicPr>
-                      <a:picLocks noChangeAspect="1" noChangeArrowheads="1"/>
-                    </pic:cNvPicPr>
-                  </pic:nvPicPr>
-                  <pic:blipFill>
-                    <a:blip r:embed="rId12">
-                      <a:extLst>
-                        <a:ext uri="{28A0092B-C50C-407E-A947-70E740481C1C}">
-                          <a14:useLocalDpi xmlns:a14="http://schemas.microsoft.com/office/drawing/2010/main" val="0"/>
-                        </a:ext>
-                      </a:extLst>
-                    </a:blip>
-                    <a:srcRect/>
-                    <a:stretch>
-                      <a:fillRect/>
-                    </a:stretch>
-                  </pic:blipFill>
-                  <pic:spPr bwMode="auto">
-                    <a:xfrm>
-                      <a:off x="0" y="0"/>
-                      <a:ext cx="5915025" cy="2907665"/>
-                    </a:xfrm>
-                    <a:prstGeom prst="rect">
-                      <a:avLst/>
-                    </a:prstGeom>
-                    <a:noFill/>
-                    <a:ln>
-                      <a:noFill/>
-                    </a:ln>
-                  </pic:spPr>
-                </pic:pic>
-              </a:graphicData>
-            </a:graphic>
-          </wp:inline>
-        </w:drawing>
-      </w:r>
-    </w:p>
-    <w:p/>
-    <w:p>
-      <w:r>
-        <w:rPr>
-          <w:noProof/>
-        </w:rPr>
-        <w:drawing>
-          <wp:inline distT="0" distB="0" distL="0" distR="0">
-            <wp:extent cx="2726690" cy="2150110"/>
-            <wp:effectExtent l="0" t="0" r="0" b="2540"/>
-            <wp:docPr id="13" name="Picture 13" descr="C:\Users\jsmith\Desktop\db doc\workspace.png"/>
-            <wp:cNvGraphicFramePr>
-              <a:graphicFrameLocks xmlns:a="http://schemas.openxmlformats.org/drawingml/2006/main" noChangeAspect="1"/>
-            </wp:cNvGraphicFramePr>
-            <a:graphic xmlns:a="http://schemas.openxmlformats.org/drawingml/2006/main">
-              <a:graphicData uri="http://schemas.openxmlformats.org/drawingml/2006/picture">
-                <pic:pic xmlns:pic="http://schemas.openxmlformats.org/drawingml/2006/picture">
-                  <pic:nvPicPr>
-                    <pic:cNvPr id="0" name="Picture 3" descr="C:\Users\jsmith\Desktop\db doc\workspace.png"/>
-                    <pic:cNvPicPr>
-                      <a:picLocks noChangeAspect="1" noChangeArrowheads="1"/>
-                    </pic:cNvPicPr>
-                  </pic:nvPicPr>
-                  <pic:blipFill>
-                    <a:blip r:embed="rId13">
-                      <a:extLst>
-                        <a:ext uri="{28A0092B-C50C-407E-A947-70E740481C1C}">
-                          <a14:useLocalDpi xmlns:a14="http://schemas.microsoft.com/office/drawing/2010/main" val="0"/>
-                        </a:ext>
-                      </a:extLst>
-                    </a:blip>
-                    <a:srcRect/>
-                    <a:stretch>
-                      <a:fillRect/>
-                    </a:stretch>
-                  </pic:blipFill>
-                  <pic:spPr bwMode="auto">
-                    <a:xfrm>
-                      <a:off x="0" y="0"/>
-                      <a:ext cx="2726690" cy="2150110"/>
-                    </a:xfrm>
-                    <a:prstGeom prst="rect">
-                      <a:avLst/>
-                    </a:prstGeom>
-                    <a:noFill/>
-                    <a:ln>
-                      <a:noFill/>
-                    </a:ln>
-                  </pic:spPr>
-                </pic:pic>
-              </a:graphicData>
-            </a:graphic>
-          </wp:inline>
-        </w:drawing>
-      </w:r>
-    </w:p>
-    <w:p>
-      <w:pPr>
-        <w:rPr>
-          <w:noProof/>
-        </w:rPr>
-      </w:pPr>
-      <w:r>
-        <w:rPr>
-          <w:noProof/>
-        </w:rPr>
-        <w:drawing>
-          <wp:inline distT="0" distB="0" distL="0" distR="0">
-            <wp:extent cx="2718435" cy="1343025"/>
-            <wp:effectExtent l="0" t="0" r="5715" b="9525"/>
-            <wp:docPr id="15" name="Picture 15" descr="C:\Users\jsmith\Desktop\db doc\settings.png"/>
-            <wp:cNvGraphicFramePr>
-              <a:graphicFrameLocks xmlns:a="http://schemas.openxmlformats.org/drawingml/2006/main" noChangeAspect="1"/>
-            </wp:cNvGraphicFramePr>
-            <a:graphic xmlns:a="http://schemas.openxmlformats.org/drawingml/2006/main">
-              <a:graphicData uri="http://schemas.openxmlformats.org/drawingml/2006/picture">
-                <pic:pic xmlns:pic="http://schemas.openxmlformats.org/drawingml/2006/picture">
-                  <pic:nvPicPr>
-                    <pic:cNvPr id="0" name="Picture 5" descr="C:\Users\jsmith\Desktop\db doc\settings.png"/>
-                    <pic:cNvPicPr>
-                      <a:picLocks noChangeAspect="1" noChangeArrowheads="1"/>
-                    </pic:cNvPicPr>
-                  </pic:nvPicPr>
-                  <pic:blipFill>
-                    <a:blip r:embed="rId14">
-                      <a:extLst>
-                        <a:ext uri="{28A0092B-C50C-407E-A947-70E740481C1C}">
-                          <a14:useLocalDpi xmlns:a14="http://schemas.microsoft.com/office/drawing/2010/main" val="0"/>
-                        </a:ext>
-                      </a:extLst>
-                    </a:blip>
-                    <a:srcRect/>
-                    <a:stretch>
-                      <a:fillRect/>
-                    </a:stretch>
-                  </pic:blipFill>
-                  <pic:spPr bwMode="auto">
-                    <a:xfrm>
-                      <a:off x="0" y="0"/>
-                      <a:ext cx="2718435" cy="1343025"/>
-                    </a:xfrm>
-                    <a:prstGeom prst="rect">
-                      <a:avLst/>
-                    </a:prstGeom>
-                    <a:noFill/>
-                    <a:ln>
-                      <a:noFill/>
-                    </a:ln>
-                  </pic:spPr>
-                </pic:pic>
-              </a:graphicData>
-            </a:graphic>
-          </wp:inline>
-        </w:drawing>
-      </w:r>
-    </w:p>
-    <w:p>
-      <w:r>
-        <w:rPr>
-          <w:noProof/>
-        </w:rPr>
-        <w:lastRenderedPageBreak/>
-        <w:drawing>
-          <wp:inline distT="0" distB="0" distL="0" distR="0">
-            <wp:extent cx="2883535" cy="1696720"/>
-            <wp:effectExtent l="0" t="0" r="0" b="0"/>
-            <wp:docPr id="12" name="Picture 12" descr="C:\Users\jsmith\Desktop\db doc\tempdir.png"/>
-            <wp:cNvGraphicFramePr>
-              <a:graphicFrameLocks xmlns:a="http://schemas.openxmlformats.org/drawingml/2006/main" noChangeAspect="1"/>
-            </wp:cNvGraphicFramePr>
-            <a:graphic xmlns:a="http://schemas.openxmlformats.org/drawingml/2006/main">
-              <a:graphicData uri="http://schemas.openxmlformats.org/drawingml/2006/picture">
-                <pic:pic xmlns:pic="http://schemas.openxmlformats.org/drawingml/2006/picture">
-                  <pic:nvPicPr>
-                    <pic:cNvPr id="0" name="Picture 2" descr="C:\Users\jsmith\Desktop\db doc\tempdir.png"/>
-                    <pic:cNvPicPr>
-                      <a:picLocks noChangeAspect="1" noChangeArrowheads="1"/>
-                    </pic:cNvPicPr>
-                  </pic:nvPicPr>
-                  <pic:blipFill>
-                    <a:blip r:embed="rId15">
-                      <a:extLst>
-                        <a:ext uri="{28A0092B-C50C-407E-A947-70E740481C1C}">
-                          <a14:useLocalDpi xmlns:a14="http://schemas.microsoft.com/office/drawing/2010/main" val="0"/>
-                        </a:ext>
-                      </a:extLst>
-                    </a:blip>
-                    <a:srcRect/>
-                    <a:stretch>
-                      <a:fillRect/>
-                    </a:stretch>
-                  </pic:blipFill>
-                  <pic:spPr bwMode="auto">
-                    <a:xfrm>
-                      <a:off x="0" y="0"/>
-                      <a:ext cx="2883535" cy="1696720"/>
-                    </a:xfrm>
-                    <a:prstGeom prst="rect">
-                      <a:avLst/>
-                    </a:prstGeom>
-                    <a:noFill/>
-                    <a:ln>
-                      <a:noFill/>
-                    </a:ln>
-                  </pic:spPr>
-                </pic:pic>
-              </a:graphicData>
-            </a:graphic>
-          </wp:inline>
-        </w:drawing>
-      </w:r>
-    </w:p>
-    <w:p/>
-    <w:p>
-      <w:r>
-        <w:rPr>
-          <w:noProof/>
-        </w:rPr>
-        <w:drawing>
-          <wp:inline distT="0" distB="0" distL="0" distR="0">
-            <wp:extent cx="2957195" cy="1936115"/>
-            <wp:effectExtent l="0" t="0" r="0" b="6985"/>
-            <wp:docPr id="17" name="Picture 17" descr="C:\Users\jsmith\Desktop\db doc\localASN.png"/>
-            <wp:cNvGraphicFramePr>
-              <a:graphicFrameLocks xmlns:a="http://schemas.openxmlformats.org/drawingml/2006/main" noChangeAspect="1"/>
-            </wp:cNvGraphicFramePr>
-            <a:graphic xmlns:a="http://schemas.openxmlformats.org/drawingml/2006/main">
-              <a:graphicData uri="http://schemas.openxmlformats.org/drawingml/2006/picture">
-                <pic:pic xmlns:pic="http://schemas.openxmlformats.org/drawingml/2006/picture">
-                  <pic:nvPicPr>
-                    <pic:cNvPr id="0" name="Picture 7" descr="C:\Users\jsmith\Desktop\db doc\localASN.png"/>
-                    <pic:cNvPicPr>
-                      <a:picLocks noChangeAspect="1" noChangeArrowheads="1"/>
-                    </pic:cNvPicPr>
-                  </pic:nvPicPr>
-                  <pic:blipFill>
-                    <a:blip r:embed="rId16">
-                      <a:extLst>
-                        <a:ext uri="{28A0092B-C50C-407E-A947-70E740481C1C}">
-                          <a14:useLocalDpi xmlns:a14="http://schemas.microsoft.com/office/drawing/2010/main" val="0"/>
-                        </a:ext>
-                      </a:extLst>
-                    </a:blip>
-                    <a:srcRect/>
-                    <a:stretch>
-                      <a:fillRect/>
-                    </a:stretch>
-                  </pic:blipFill>
-                  <pic:spPr bwMode="auto">
-                    <a:xfrm>
-                      <a:off x="0" y="0"/>
-                      <a:ext cx="2957195" cy="1936115"/>
-                    </a:xfrm>
-                    <a:prstGeom prst="rect">
-                      <a:avLst/>
-                    </a:prstGeom>
-                    <a:noFill/>
-                    <a:ln>
-                      <a:noFill/>
-                    </a:ln>
-                  </pic:spPr>
-                </pic:pic>
-              </a:graphicData>
-            </a:graphic>
-          </wp:inline>
-        </w:drawing>
-      </w:r>
-    </w:p>
-    <w:p>
-      <w:r>
-        <w:rPr>
-          <w:noProof/>
-        </w:rPr>
-        <w:drawing>
-          <wp:inline distT="0" distB="0" distL="0" distR="0">
-            <wp:extent cx="2998470" cy="1820545"/>
-            <wp:effectExtent l="0" t="0" r="0" b="8255"/>
-            <wp:docPr id="18" name="Picture 18" descr="C:\Users\jsmith\Desktop\db doc\devo_2.png"/>
-            <wp:cNvGraphicFramePr>
-              <a:graphicFrameLocks xmlns:a="http://schemas.openxmlformats.org/drawingml/2006/main" noChangeAspect="1"/>
-            </wp:cNvGraphicFramePr>
-            <a:graphic xmlns:a="http://schemas.openxmlformats.org/drawingml/2006/main">
-              <a:graphicData uri="http://schemas.openxmlformats.org/drawingml/2006/picture">
-                <pic:pic xmlns:pic="http://schemas.openxmlformats.org/drawingml/2006/picture">
-                  <pic:nvPicPr>
-                    <pic:cNvPr id="0" name="Picture 8" descr="C:\Users\jsmith\Desktop\db doc\devo_2.png"/>
-                    <pic:cNvPicPr>
-                      <a:picLocks noChangeAspect="1" noChangeArrowheads="1"/>
-                    </pic:cNvPicPr>
-                  </pic:nvPicPr>
-                  <pic:blipFill>
-                    <a:blip r:embed="rId17">
-                      <a:extLst>
-                        <a:ext uri="{28A0092B-C50C-407E-A947-70E740481C1C}">
-                          <a14:useLocalDpi xmlns:a14="http://schemas.microsoft.com/office/drawing/2010/main" val="0"/>
-                        </a:ext>
-                      </a:extLst>
-                    </a:blip>
-                    <a:srcRect/>
-                    <a:stretch>
-                      <a:fillRect/>
-                    </a:stretch>
-                  </pic:blipFill>
-                  <pic:spPr bwMode="auto">
-                    <a:xfrm>
-                      <a:off x="0" y="0"/>
-                      <a:ext cx="2998470" cy="1820545"/>
-                    </a:xfrm>
-                    <a:prstGeom prst="rect">
-                      <a:avLst/>
-                    </a:prstGeom>
-                    <a:noFill/>
-                    <a:ln>
-                      <a:noFill/>
-                    </a:ln>
-                  </pic:spPr>
-                </pic:pic>
-              </a:graphicData>
-            </a:graphic>
-          </wp:inline>
-        </w:drawing>
-      </w:r>
-    </w:p>
-    <w:p>
-      <w:r>
-        <w:rPr>
-          <w:noProof/>
-        </w:rPr>
-        <w:drawing>
-          <wp:inline distT="0" distB="0" distL="0" distR="0" wp14:anchorId="3FC4AC7E" wp14:editId="771A2AF2">
-            <wp:extent cx="3822065" cy="1969135"/>
-            <wp:effectExtent l="0" t="0" r="6985" b="0"/>
-            <wp:docPr id="16" name="Picture 16" descr="C:\Users\jsmith\Desktop\db doc\messages_v2.png"/>
-            <wp:cNvGraphicFramePr>
-              <a:graphicFrameLocks xmlns:a="http://schemas.openxmlformats.org/drawingml/2006/main" noChangeAspect="1"/>
-            </wp:cNvGraphicFramePr>
-            <a:graphic xmlns:a="http://schemas.openxmlformats.org/drawingml/2006/main">
-              <a:graphicData uri="http://schemas.openxmlformats.org/drawingml/2006/picture">
-                <pic:pic xmlns:pic="http://schemas.openxmlformats.org/drawingml/2006/picture">
-                  <pic:nvPicPr>
-                    <pic:cNvPr id="0" name="Picture 6" descr="C:\Users\jsmith\Desktop\db doc\messages_v2.png"/>
-                    <pic:cNvPicPr>
-                      <a:picLocks noChangeAspect="1" noChangeArrowheads="1"/>
-                    </pic:cNvPicPr>
-                  </pic:nvPicPr>
-                  <pic:blipFill>
-                    <a:blip r:embed="rId18">
-                      <a:extLst>
-                        <a:ext uri="{28A0092B-C50C-407E-A947-70E740481C1C}">
-                          <a14:useLocalDpi xmlns:a14="http://schemas.microsoft.com/office/drawing/2010/main" val="0"/>
-                        </a:ext>
-                      </a:extLst>
-                    </a:blip>
-                    <a:srcRect/>
-                    <a:stretch>
-                      <a:fillRect/>
-                    </a:stretch>
-                  </pic:blipFill>
-                  <pic:spPr bwMode="auto">
-                    <a:xfrm>
-                      <a:off x="0" y="0"/>
-                      <a:ext cx="3822065" cy="1969135"/>
-                    </a:xfrm>
-                    <a:prstGeom prst="rect">
-                      <a:avLst/>
-                    </a:prstGeom>
-                    <a:noFill/>
-                    <a:ln>
-                      <a:noFill/>
-                    </a:ln>
-                  </pic:spPr>
-                </pic:pic>
-              </a:graphicData>
-            </a:graphic>
-          </wp:inline>
-        </w:drawing>
-      </w:r>
-    </w:p>
     <w:sectPr>
       <w:pgSz w:w="12240" w:h="15840"/>
       <w:pgMar w:top="1440" w:right="1440" w:bottom="1440" w:left="1440" w:header="720" w:footer="720" w:gutter="0"/>

</xml_diff>

<commit_message>
DOCs, all but the walkthroughs
</commit_message>
<xml_diff>
--- a/ps/DBUpdate/doc/DBupdatepowershell.docx
+++ b/ps/DBUpdate/doc/DBupdatepowershell.docx
@@ -471,7 +471,6 @@
         </w:rPr>
         <w:t xml:space="preserve"> </w:t>
       </w:r>
-      <w:bookmarkStart w:id="0" w:name="_GoBack"/>
       <w:r>
         <w:rPr>
           <w:b/>
@@ -480,7 +479,6 @@
         </w:rPr>
         <w:t>2 hours 30 minutes</w:t>
       </w:r>
-      <w:bookmarkEnd w:id="0"/>
     </w:p>
     <w:p>
       <w:pPr>
@@ -653,7 +651,6 @@
         <w:rPr>
           <w:noProof/>
         </w:rPr>
-        <w:lastRenderedPageBreak/>
         <w:drawing>
           <wp:inline distT="0" distB="0" distL="0" distR="0" wp14:anchorId="3DB97E5A" wp14:editId="10310E4D">
             <wp:extent cx="2817495" cy="1343025"/>
@@ -1013,6 +1010,64 @@
     <w:p>
       <w:pPr>
         <w:pStyle w:val="ListParagraph"/>
+      </w:pPr>
+      <w:r>
+        <w:rPr>
+          <w:noProof/>
+        </w:rPr>
+        <w:drawing>
+          <wp:inline distT="0" distB="0" distL="0" distR="0">
+            <wp:extent cx="5840730" cy="4464685"/>
+            <wp:effectExtent l="0" t="0" r="7620" b="0"/>
+            <wp:docPr id="14" name="Picture 14"/>
+            <wp:cNvGraphicFramePr>
+              <a:graphicFrameLocks xmlns:a="http://schemas.openxmlformats.org/drawingml/2006/main" noChangeAspect="1"/>
+            </wp:cNvGraphicFramePr>
+            <a:graphic xmlns:a="http://schemas.openxmlformats.org/drawingml/2006/main">
+              <a:graphicData uri="http://schemas.openxmlformats.org/drawingml/2006/picture">
+                <pic:pic xmlns:pic="http://schemas.openxmlformats.org/drawingml/2006/picture">
+                  <pic:nvPicPr>
+                    <pic:cNvPr id="0" name="Picture 4"/>
+                    <pic:cNvPicPr>
+                      <a:picLocks noChangeAspect="1" noChangeArrowheads="1"/>
+                    </pic:cNvPicPr>
+                  </pic:nvPicPr>
+                  <pic:blipFill>
+                    <a:blip r:embed="rId7">
+                      <a:extLst>
+                        <a:ext uri="{28A0092B-C50C-407E-A947-70E740481C1C}">
+                          <a14:useLocalDpi xmlns:a14="http://schemas.microsoft.com/office/drawing/2010/main" val="0"/>
+                        </a:ext>
+                      </a:extLst>
+                    </a:blip>
+                    <a:srcRect/>
+                    <a:stretch>
+                      <a:fillRect/>
+                    </a:stretch>
+                  </pic:blipFill>
+                  <pic:spPr bwMode="auto">
+                    <a:xfrm>
+                      <a:off x="0" y="0"/>
+                      <a:ext cx="5840730" cy="4464685"/>
+                    </a:xfrm>
+                    <a:prstGeom prst="rect">
+                      <a:avLst/>
+                    </a:prstGeom>
+                    <a:noFill/>
+                    <a:ln>
+                      <a:noFill/>
+                    </a:ln>
+                  </pic:spPr>
+                </pic:pic>
+              </a:graphicData>
+            </a:graphic>
+          </wp:inline>
+        </w:drawing>
+      </w:r>
+    </w:p>
+    <w:p>
+      <w:pPr>
+        <w:pStyle w:val="ListParagraph"/>
         <w:numPr>
           <w:ilvl w:val="1"/>
           <w:numId w:val="3"/>
@@ -1114,7 +1169,6 @@
         </w:numPr>
       </w:pPr>
       <w:r>
-        <w:lastRenderedPageBreak/>
         <w:t>Place batch file shortcuts on your desktop</w:t>
       </w:r>
     </w:p>
@@ -1122,6 +1176,238 @@
       <w:pPr>
         <w:pStyle w:val="ListParagraph"/>
         <w:numPr>
+          <w:ilvl w:val="1"/>
+          <w:numId w:val="3"/>
+        </w:numPr>
+      </w:pPr>
+      <w:r>
+        <w:t>Right mouse on the bat file in your power shell directory</w:t>
+      </w:r>
+    </w:p>
+    <w:p>
+      <w:pPr>
+        <w:pStyle w:val="ListParagraph"/>
+        <w:numPr>
+          <w:ilvl w:val="1"/>
+          <w:numId w:val="3"/>
+        </w:numPr>
+      </w:pPr>
+      <w:r>
+        <w:t>Go to your desktop and do a past shortcut now you can launch the tools with a mouse click</w:t>
+      </w:r>
+    </w:p>
+    <w:p>
+      <w:pPr>
+        <w:ind w:left="1080"/>
+      </w:pPr>
+      <w:r>
+        <w:rPr>
+          <w:noProof/>
+        </w:rPr>
+        <w:drawing>
+          <wp:inline distT="0" distB="0" distL="0" distR="0">
+            <wp:extent cx="4646295" cy="2084070"/>
+            <wp:effectExtent l="0" t="0" r="1905" b="0"/>
+            <wp:docPr id="19" name="Picture 19"/>
+            <wp:cNvGraphicFramePr>
+              <a:graphicFrameLocks xmlns:a="http://schemas.openxmlformats.org/drawingml/2006/main" noChangeAspect="1"/>
+            </wp:cNvGraphicFramePr>
+            <a:graphic xmlns:a="http://schemas.openxmlformats.org/drawingml/2006/main">
+              <a:graphicData uri="http://schemas.openxmlformats.org/drawingml/2006/picture">
+                <pic:pic xmlns:pic="http://schemas.openxmlformats.org/drawingml/2006/picture">
+                  <pic:nvPicPr>
+                    <pic:cNvPr id="0" name="Picture 5"/>
+                    <pic:cNvPicPr>
+                      <a:picLocks noChangeAspect="1" noChangeArrowheads="1"/>
+                    </pic:cNvPicPr>
+                  </pic:nvPicPr>
+                  <pic:blipFill>
+                    <a:blip r:embed="rId8">
+                      <a:extLst>
+                        <a:ext uri="{28A0092B-C50C-407E-A947-70E740481C1C}">
+                          <a14:useLocalDpi xmlns:a14="http://schemas.microsoft.com/office/drawing/2010/main" val="0"/>
+                        </a:ext>
+                      </a:extLst>
+                    </a:blip>
+                    <a:srcRect/>
+                    <a:stretch>
+                      <a:fillRect/>
+                    </a:stretch>
+                  </pic:blipFill>
+                  <pic:spPr bwMode="auto">
+                    <a:xfrm>
+                      <a:off x="0" y="0"/>
+                      <a:ext cx="4646295" cy="2084070"/>
+                    </a:xfrm>
+                    <a:prstGeom prst="rect">
+                      <a:avLst/>
+                    </a:prstGeom>
+                    <a:noFill/>
+                    <a:ln>
+                      <a:noFill/>
+                    </a:ln>
+                  </pic:spPr>
+                </pic:pic>
+              </a:graphicData>
+            </a:graphic>
+          </wp:inline>
+        </w:drawing>
+      </w:r>
+    </w:p>
+    <w:p>
+      <w:pPr>
+        <w:pStyle w:val="ListParagraph"/>
+        <w:numPr>
+          <w:ilvl w:val="1"/>
+          <w:numId w:val="3"/>
+        </w:numPr>
+      </w:pPr>
+      <w:proofErr w:type="spellStart"/>
+      <w:r>
+        <w:rPr>
+          <w:b/>
+        </w:rPr>
+        <w:t>DBUpdate</w:t>
+      </w:r>
+      <w:proofErr w:type="spellEnd"/>
+      <w:r>
+        <w:rPr>
+          <w:b/>
+        </w:rPr>
+        <w:t xml:space="preserve"> settings</w:t>
+      </w:r>
+      <w:r>
+        <w:t xml:space="preserve"> is a shortcut to quickly edit the settings file normally only the version number should be changed (once everything is set up)</w:t>
+      </w:r>
+    </w:p>
+    <w:p>
+      <w:pPr>
+        <w:pStyle w:val="ListParagraph"/>
+        <w:numPr>
+          <w:ilvl w:val="1"/>
+          <w:numId w:val="3"/>
+        </w:numPr>
+      </w:pPr>
+      <w:proofErr w:type="spellStart"/>
+      <w:r>
+        <w:rPr>
+          <w:b/>
+        </w:rPr>
+        <w:t>DBUpdate</w:t>
+      </w:r>
+      <w:proofErr w:type="spellEnd"/>
+      <w:r>
+        <w:rPr>
+          <w:b/>
+        </w:rPr>
+        <w:t xml:space="preserve">  </w:t>
+      </w:r>
+      <w:r>
+        <w:t>is</w:t>
+      </w:r>
+      <w:r>
+        <w:t xml:space="preserve"> a shortcut to Launch all of the scripts to run concurrently</w:t>
+      </w:r>
+    </w:p>
+    <w:p>
+      <w:pPr>
+        <w:pStyle w:val="ListParagraph"/>
+        <w:numPr>
+          <w:ilvl w:val="1"/>
+          <w:numId w:val="3"/>
+        </w:numPr>
+      </w:pPr>
+      <w:r>
+        <w:rPr>
+          <w:b/>
+        </w:rPr>
+        <w:t xml:space="preserve">Generate UAR </w:t>
+      </w:r>
+      <w:r>
+        <w:t>is a</w:t>
+      </w:r>
+      <w:r>
+        <w:t xml:space="preserve"> shortcut to recreate the messages UAR file</w:t>
+      </w:r>
+    </w:p>
+    <w:p>
+      <w:pPr>
+        <w:pStyle w:val="ListParagraph"/>
+        <w:numPr>
+          <w:ilvl w:val="1"/>
+          <w:numId w:val="3"/>
+        </w:numPr>
+      </w:pPr>
+      <w:proofErr w:type="spellStart"/>
+      <w:r>
+        <w:rPr>
+          <w:b/>
+        </w:rPr>
+        <w:t>LoadUCData</w:t>
+      </w:r>
+      <w:proofErr w:type="spellEnd"/>
+      <w:r>
+        <w:rPr>
+          <w:b/>
+        </w:rPr>
+        <w:t xml:space="preserve"> </w:t>
+      </w:r>
+      <w:r>
+        <w:t>is</w:t>
+      </w:r>
+      <w:r>
+        <w:t xml:space="preserve"> a shortcut to create the </w:t>
+      </w:r>
+      <w:proofErr w:type="spellStart"/>
+      <w:r>
+        <w:t>LoadUCData.sql</w:t>
+      </w:r>
+      <w:proofErr w:type="spellEnd"/>
+      <w:r>
+        <w:t xml:space="preserve"> file</w:t>
+      </w:r>
+    </w:p>
+    <w:p>
+      <w:pPr>
+        <w:pStyle w:val="ListParagraph"/>
+        <w:numPr>
+          <w:ilvl w:val="1"/>
+          <w:numId w:val="3"/>
+        </w:numPr>
+      </w:pPr>
+      <w:proofErr w:type="spellStart"/>
+      <w:r>
+        <w:rPr>
+          <w:b/>
+        </w:rPr>
+        <w:t>RefreshCore</w:t>
+      </w:r>
+      <w:proofErr w:type="spellEnd"/>
+      <w:r>
+        <w:rPr>
+          <w:b/>
+        </w:rPr>
+        <w:t xml:space="preserve"> </w:t>
+      </w:r>
+      <w:r>
+        <w:t>is</w:t>
+      </w:r>
+      <w:r>
+        <w:t xml:space="preserve"> a shortcut to recompile core (it also launches the </w:t>
+      </w:r>
+      <w:proofErr w:type="spellStart"/>
+      <w:r>
+        <w:t>loaducdata</w:t>
+      </w:r>
+      <w:proofErr w:type="spellEnd"/>
+      <w:r>
+        <w:t xml:space="preserve"> script). Make sure to tell the tool which table(s) you want to do. Doing everything takes a while (will try to speed this up in the future)</w:t>
+      </w:r>
+    </w:p>
+    <w:p>
+      <w:pPr>
+        <w:pStyle w:val="ListParagraph"/>
+        <w:numPr>
           <w:ilvl w:val="0"/>
           <w:numId w:val="3"/>
         </w:numPr>
@@ -1131,6 +1417,184 @@
       </w:r>
     </w:p>
     <w:p>
+      <w:r>
+        <w:rPr>
+          <w:noProof/>
+        </w:rPr>
+        <w:drawing>
+          <wp:inline distT="0" distB="0" distL="0" distR="0">
+            <wp:extent cx="4810760" cy="2611120"/>
+            <wp:effectExtent l="0" t="0" r="8890" b="0"/>
+            <wp:docPr id="20" name="Picture 20"/>
+            <wp:cNvGraphicFramePr>
+              <a:graphicFrameLocks xmlns:a="http://schemas.openxmlformats.org/drawingml/2006/main" noChangeAspect="1"/>
+            </wp:cNvGraphicFramePr>
+            <a:graphic xmlns:a="http://schemas.openxmlformats.org/drawingml/2006/main">
+              <a:graphicData uri="http://schemas.openxmlformats.org/drawingml/2006/picture">
+                <pic:pic xmlns:pic="http://schemas.openxmlformats.org/drawingml/2006/picture">
+                  <pic:nvPicPr>
+                    <pic:cNvPr id="0" name="Picture 6"/>
+                    <pic:cNvPicPr>
+                      <a:picLocks noChangeAspect="1" noChangeArrowheads="1"/>
+                    </pic:cNvPicPr>
+                  </pic:nvPicPr>
+                  <pic:blipFill>
+                    <a:blip r:embed="rId9">
+                      <a:extLst>
+                        <a:ext uri="{28A0092B-C50C-407E-A947-70E740481C1C}">
+                          <a14:useLocalDpi xmlns:a14="http://schemas.microsoft.com/office/drawing/2010/main" val="0"/>
+                        </a:ext>
+                      </a:extLst>
+                    </a:blip>
+                    <a:srcRect/>
+                    <a:stretch>
+                      <a:fillRect/>
+                    </a:stretch>
+                  </pic:blipFill>
+                  <pic:spPr bwMode="auto">
+                    <a:xfrm>
+                      <a:off x="0" y="0"/>
+                      <a:ext cx="4810760" cy="2611120"/>
+                    </a:xfrm>
+                    <a:prstGeom prst="rect">
+                      <a:avLst/>
+                    </a:prstGeom>
+                    <a:noFill/>
+                    <a:ln>
+                      <a:noFill/>
+                    </a:ln>
+                  </pic:spPr>
+                </pic:pic>
+              </a:graphicData>
+            </a:graphic>
+          </wp:inline>
+        </w:drawing>
+      </w:r>
+    </w:p>
+    <w:p>
+      <w:pPr>
+        <w:pStyle w:val="ListParagraph"/>
+        <w:numPr>
+          <w:ilvl w:val="1"/>
+          <w:numId w:val="3"/>
+        </w:numPr>
+      </w:pPr>
+      <w:r>
+        <w:t xml:space="preserve">This is the TFS location for the </w:t>
+      </w:r>
+      <w:proofErr w:type="spellStart"/>
+      <w:r>
+        <w:t>messagesgenerated.uar</w:t>
+      </w:r>
+      <w:proofErr w:type="spellEnd"/>
+      <w:r>
+        <w:t xml:space="preserve"> file. Notice I have overridden the standard H: drive location to my local SSD drive</w:t>
+      </w:r>
+    </w:p>
+    <w:p>
+      <w:pPr>
+        <w:pStyle w:val="ListParagraph"/>
+        <w:numPr>
+          <w:ilvl w:val="1"/>
+          <w:numId w:val="3"/>
+        </w:numPr>
+      </w:pPr>
+      <w:r>
+        <w:t>This needs done for each version</w:t>
+      </w:r>
+    </w:p>
+    <w:p>
+      <w:pPr>
+        <w:pStyle w:val="ListParagraph"/>
+        <w:numPr>
+          <w:ilvl w:val="1"/>
+          <w:numId w:val="3"/>
+        </w:numPr>
+      </w:pPr>
+      <w:r>
+        <w:t>Doing this speeds stuff up and allows TFS power tools to be able to check in the file</w:t>
+      </w:r>
+    </w:p>
+    <w:p>
+      <w:pPr>
+        <w:pStyle w:val="ListParagraph"/>
+        <w:numPr>
+          <w:ilvl w:val="1"/>
+          <w:numId w:val="3"/>
+        </w:numPr>
+      </w:pPr>
+      <w:r>
+        <w:t>There were problems because it’s a real big file and it’s a network drive</w:t>
+      </w:r>
+    </w:p>
+    <w:p>
+      <w:r>
+        <w:rPr>
+          <w:noProof/>
+        </w:rPr>
+        <w:drawing>
+          <wp:inline distT="0" distB="0" distL="0" distR="0">
+            <wp:extent cx="3888105" cy="3171825"/>
+            <wp:effectExtent l="0" t="0" r="0" b="9525"/>
+            <wp:docPr id="21" name="Picture 21"/>
+            <wp:cNvGraphicFramePr>
+              <a:graphicFrameLocks xmlns:a="http://schemas.openxmlformats.org/drawingml/2006/main" noChangeAspect="1"/>
+            </wp:cNvGraphicFramePr>
+            <a:graphic xmlns:a="http://schemas.openxmlformats.org/drawingml/2006/main">
+              <a:graphicData uri="http://schemas.openxmlformats.org/drawingml/2006/picture">
+                <pic:pic xmlns:pic="http://schemas.openxmlformats.org/drawingml/2006/picture">
+                  <pic:nvPicPr>
+                    <pic:cNvPr id="0" name="Picture 7"/>
+                    <pic:cNvPicPr>
+                      <a:picLocks noChangeAspect="1" noChangeArrowheads="1"/>
+                    </pic:cNvPicPr>
+                  </pic:nvPicPr>
+                  <pic:blipFill>
+                    <a:blip r:embed="rId10">
+                      <a:extLst>
+                        <a:ext uri="{28A0092B-C50C-407E-A947-70E740481C1C}">
+                          <a14:useLocalDpi xmlns:a14="http://schemas.microsoft.com/office/drawing/2010/main" val="0"/>
+                        </a:ext>
+                      </a:extLst>
+                    </a:blip>
+                    <a:srcRect/>
+                    <a:stretch>
+                      <a:fillRect/>
+                    </a:stretch>
+                  </pic:blipFill>
+                  <pic:spPr bwMode="auto">
+                    <a:xfrm>
+                      <a:off x="0" y="0"/>
+                      <a:ext cx="3888105" cy="3171825"/>
+                    </a:xfrm>
+                    <a:prstGeom prst="rect">
+                      <a:avLst/>
+                    </a:prstGeom>
+                    <a:noFill/>
+                    <a:ln>
+                      <a:noFill/>
+                    </a:ln>
+                  </pic:spPr>
+                </pic:pic>
+              </a:graphicData>
+            </a:graphic>
+          </wp:inline>
+        </w:drawing>
+      </w:r>
+    </w:p>
+    <w:p>
+      <w:pPr>
+        <w:pStyle w:val="ListParagraph"/>
+        <w:numPr>
+          <w:ilvl w:val="1"/>
+          <w:numId w:val="3"/>
+        </w:numPr>
+      </w:pPr>
+      <w:r>
+        <w:t>Notice I have 3 regions set up right now</w:t>
+      </w:r>
+    </w:p>
+    <w:p>
       <w:pPr>
         <w:pStyle w:val="ListParagraph"/>
         <w:numPr>
@@ -1143,6 +1607,610 @@
       </w:r>
     </w:p>
     <w:p>
+      <w:r>
+        <w:rPr>
+          <w:noProof/>
+        </w:rPr>
+        <w:drawing>
+          <wp:inline distT="0" distB="0" distL="0" distR="0">
+            <wp:extent cx="2594610" cy="1820545"/>
+            <wp:effectExtent l="0" t="0" r="0" b="8255"/>
+            <wp:docPr id="22" name="Picture 22"/>
+            <wp:cNvGraphicFramePr>
+              <a:graphicFrameLocks xmlns:a="http://schemas.openxmlformats.org/drawingml/2006/main" noChangeAspect="1"/>
+            </wp:cNvGraphicFramePr>
+            <a:graphic xmlns:a="http://schemas.openxmlformats.org/drawingml/2006/main">
+              <a:graphicData uri="http://schemas.openxmlformats.org/drawingml/2006/picture">
+                <pic:pic xmlns:pic="http://schemas.openxmlformats.org/drawingml/2006/picture">
+                  <pic:nvPicPr>
+                    <pic:cNvPr id="0" name="Picture 8"/>
+                    <pic:cNvPicPr>
+                      <a:picLocks noChangeAspect="1" noChangeArrowheads="1"/>
+                    </pic:cNvPicPr>
+                  </pic:nvPicPr>
+                  <pic:blipFill>
+                    <a:blip r:embed="rId11">
+                      <a:extLst>
+                        <a:ext uri="{28A0092B-C50C-407E-A947-70E740481C1C}">
+                          <a14:useLocalDpi xmlns:a14="http://schemas.microsoft.com/office/drawing/2010/main" val="0"/>
+                        </a:ext>
+                      </a:extLst>
+                    </a:blip>
+                    <a:srcRect/>
+                    <a:stretch>
+                      <a:fillRect/>
+                    </a:stretch>
+                  </pic:blipFill>
+                  <pic:spPr bwMode="auto">
+                    <a:xfrm>
+                      <a:off x="0" y="0"/>
+                      <a:ext cx="2594610" cy="1820545"/>
+                    </a:xfrm>
+                    <a:prstGeom prst="rect">
+                      <a:avLst/>
+                    </a:prstGeom>
+                    <a:noFill/>
+                    <a:ln>
+                      <a:noFill/>
+                    </a:ln>
+                  </pic:spPr>
+                </pic:pic>
+              </a:graphicData>
+            </a:graphic>
+          </wp:inline>
+        </w:drawing>
+      </w:r>
+    </w:p>
+    <w:p>
+      <w:pPr>
+        <w:pStyle w:val="ListParagraph"/>
+        <w:numPr>
+          <w:ilvl w:val="1"/>
+          <w:numId w:val="3"/>
+        </w:numPr>
+      </w:pPr>
+      <w:r>
+        <w:t xml:space="preserve">Set up the Core Directory (used for </w:t>
+      </w:r>
+      <w:proofErr w:type="spellStart"/>
+      <w:r>
+        <w:t>RefreshCore</w:t>
+      </w:r>
+      <w:proofErr w:type="spellEnd"/>
+      <w:r>
+        <w:t>)</w:t>
+      </w:r>
+    </w:p>
+    <w:p>
+      <w:r>
+        <w:rPr>
+          <w:noProof/>
+        </w:rPr>
+        <w:drawing>
+          <wp:inline distT="0" distB="0" distL="0" distR="0">
+            <wp:extent cx="2842260" cy="2158365"/>
+            <wp:effectExtent l="0" t="0" r="0" b="0"/>
+            <wp:docPr id="23" name="Picture 23"/>
+            <wp:cNvGraphicFramePr>
+              <a:graphicFrameLocks xmlns:a="http://schemas.openxmlformats.org/drawingml/2006/main" noChangeAspect="1"/>
+            </wp:cNvGraphicFramePr>
+            <a:graphic xmlns:a="http://schemas.openxmlformats.org/drawingml/2006/main">
+              <a:graphicData uri="http://schemas.openxmlformats.org/drawingml/2006/picture">
+                <pic:pic xmlns:pic="http://schemas.openxmlformats.org/drawingml/2006/picture">
+                  <pic:nvPicPr>
+                    <pic:cNvPr id="0" name="Picture 9"/>
+                    <pic:cNvPicPr>
+                      <a:picLocks noChangeAspect="1" noChangeArrowheads="1"/>
+                    </pic:cNvPicPr>
+                  </pic:nvPicPr>
+                  <pic:blipFill>
+                    <a:blip r:embed="rId12">
+                      <a:extLst>
+                        <a:ext uri="{28A0092B-C50C-407E-A947-70E740481C1C}">
+                          <a14:useLocalDpi xmlns:a14="http://schemas.microsoft.com/office/drawing/2010/main" val="0"/>
+                        </a:ext>
+                      </a:extLst>
+                    </a:blip>
+                    <a:srcRect/>
+                    <a:stretch>
+                      <a:fillRect/>
+                    </a:stretch>
+                  </pic:blipFill>
+                  <pic:spPr bwMode="auto">
+                    <a:xfrm>
+                      <a:off x="0" y="0"/>
+                      <a:ext cx="2842260" cy="2158365"/>
+                    </a:xfrm>
+                    <a:prstGeom prst="rect">
+                      <a:avLst/>
+                    </a:prstGeom>
+                    <a:noFill/>
+                    <a:ln>
+                      <a:noFill/>
+                    </a:ln>
+                  </pic:spPr>
+                </pic:pic>
+              </a:graphicData>
+            </a:graphic>
+          </wp:inline>
+        </w:drawing>
+      </w:r>
+    </w:p>
+    <w:p>
+      <w:pPr>
+        <w:pStyle w:val="ListParagraph"/>
+        <w:numPr>
+          <w:ilvl w:val="2"/>
+          <w:numId w:val="3"/>
+        </w:numPr>
+      </w:pPr>
+      <w:r>
+        <w:t>Place the LoadUCData.exe tool at the root of core</w:t>
+      </w:r>
+    </w:p>
+    <w:p>
+      <w:pPr>
+        <w:pStyle w:val="ListParagraph"/>
+        <w:numPr>
+          <w:ilvl w:val="2"/>
+          <w:numId w:val="3"/>
+        </w:numPr>
+      </w:pPr>
+      <w:r>
+        <w:t>Create sub directories in the format “2_26” (major version “_” minor version)</w:t>
+      </w:r>
+    </w:p>
+    <w:p>
+      <w:r>
+        <w:rPr>
+          <w:noProof/>
+        </w:rPr>
+        <w:drawing>
+          <wp:inline distT="0" distB="0" distL="0" distR="0">
+            <wp:extent cx="3138805" cy="1581785"/>
+            <wp:effectExtent l="0" t="0" r="4445" b="0"/>
+            <wp:docPr id="24" name="Picture 24"/>
+            <wp:cNvGraphicFramePr>
+              <a:graphicFrameLocks xmlns:a="http://schemas.openxmlformats.org/drawingml/2006/main" noChangeAspect="1"/>
+            </wp:cNvGraphicFramePr>
+            <a:graphic xmlns:a="http://schemas.openxmlformats.org/drawingml/2006/main">
+              <a:graphicData uri="http://schemas.openxmlformats.org/drawingml/2006/picture">
+                <pic:pic xmlns:pic="http://schemas.openxmlformats.org/drawingml/2006/picture">
+                  <pic:nvPicPr>
+                    <pic:cNvPr id="0" name="Picture 10"/>
+                    <pic:cNvPicPr>
+                      <a:picLocks noChangeAspect="1" noChangeArrowheads="1"/>
+                    </pic:cNvPicPr>
+                  </pic:nvPicPr>
+                  <pic:blipFill>
+                    <a:blip r:embed="rId13">
+                      <a:extLst>
+                        <a:ext uri="{28A0092B-C50C-407E-A947-70E740481C1C}">
+                          <a14:useLocalDpi xmlns:a14="http://schemas.microsoft.com/office/drawing/2010/main" val="0"/>
+                        </a:ext>
+                      </a:extLst>
+                    </a:blip>
+                    <a:srcRect/>
+                    <a:stretch>
+                      <a:fillRect/>
+                    </a:stretch>
+                  </pic:blipFill>
+                  <pic:spPr bwMode="auto">
+                    <a:xfrm>
+                      <a:off x="0" y="0"/>
+                      <a:ext cx="3138805" cy="1581785"/>
+                    </a:xfrm>
+                    <a:prstGeom prst="rect">
+                      <a:avLst/>
+                    </a:prstGeom>
+                    <a:noFill/>
+                    <a:ln>
+                      <a:noFill/>
+                    </a:ln>
+                  </pic:spPr>
+                </pic:pic>
+              </a:graphicData>
+            </a:graphic>
+          </wp:inline>
+        </w:drawing>
+      </w:r>
+    </w:p>
+    <w:p>
+      <w:pPr>
+        <w:pStyle w:val="ListParagraph"/>
+        <w:numPr>
+          <w:ilvl w:val="3"/>
+          <w:numId w:val="3"/>
+        </w:numPr>
+      </w:pPr>
+      <w:r>
+        <w:t xml:space="preserve">Copy IDF.ASN and CENTRAL_STAND_IDF.ASN from </w:t>
+      </w:r>
+      <w:r>
+        <w:t>P:\CS08_2X\CS08_2_26\USERS\MAIN</w:t>
+      </w:r>
+    </w:p>
+    <w:p>
+      <w:pPr>
+        <w:pStyle w:val="ListParagraph"/>
+        <w:numPr>
+          <w:ilvl w:val="3"/>
+          <w:numId w:val="3"/>
+        </w:numPr>
+      </w:pPr>
+      <w:r>
+        <w:t xml:space="preserve">Edit </w:t>
+      </w:r>
+      <w:proofErr w:type="spellStart"/>
+      <w:r>
+        <w:t>central_stand_idf.asn</w:t>
+      </w:r>
+      <w:proofErr w:type="spellEnd"/>
+      <w:r>
+        <w:t xml:space="preserve"> so there are no relative resource file paths</w:t>
+      </w:r>
+    </w:p>
+    <w:p>
+      <w:pPr>
+        <w:pStyle w:val="ListParagraph"/>
+        <w:ind w:left="2880"/>
+      </w:pPr>
+      <w:r>
+        <w:rPr>
+          <w:noProof/>
+        </w:rPr>
+        <w:drawing>
+          <wp:inline distT="0" distB="0" distL="0" distR="0">
+            <wp:extent cx="4094480" cy="1837055"/>
+            <wp:effectExtent l="0" t="0" r="1270" b="0"/>
+            <wp:docPr id="25" name="Picture 25"/>
+            <wp:cNvGraphicFramePr>
+              <a:graphicFrameLocks xmlns:a="http://schemas.openxmlformats.org/drawingml/2006/main" noChangeAspect="1"/>
+            </wp:cNvGraphicFramePr>
+            <a:graphic xmlns:a="http://schemas.openxmlformats.org/drawingml/2006/main">
+              <a:graphicData uri="http://schemas.openxmlformats.org/drawingml/2006/picture">
+                <pic:pic xmlns:pic="http://schemas.openxmlformats.org/drawingml/2006/picture">
+                  <pic:nvPicPr>
+                    <pic:cNvPr id="0" name="Picture 11"/>
+                    <pic:cNvPicPr>
+                      <a:picLocks noChangeAspect="1" noChangeArrowheads="1"/>
+                    </pic:cNvPicPr>
+                  </pic:nvPicPr>
+                  <pic:blipFill>
+                    <a:blip r:embed="rId14">
+                      <a:extLst>
+                        <a:ext uri="{28A0092B-C50C-407E-A947-70E740481C1C}">
+                          <a14:useLocalDpi xmlns:a14="http://schemas.microsoft.com/office/drawing/2010/main" val="0"/>
+                        </a:ext>
+                      </a:extLst>
+                    </a:blip>
+                    <a:srcRect/>
+                    <a:stretch>
+                      <a:fillRect/>
+                    </a:stretch>
+                  </pic:blipFill>
+                  <pic:spPr bwMode="auto">
+                    <a:xfrm>
+                      <a:off x="0" y="0"/>
+                      <a:ext cx="4094480" cy="1837055"/>
+                    </a:xfrm>
+                    <a:prstGeom prst="rect">
+                      <a:avLst/>
+                    </a:prstGeom>
+                    <a:noFill/>
+                    <a:ln>
+                      <a:noFill/>
+                    </a:ln>
+                  </pic:spPr>
+                </pic:pic>
+              </a:graphicData>
+            </a:graphic>
+          </wp:inline>
+        </w:drawing>
+      </w:r>
+    </w:p>
+    <w:p>
+      <w:pPr>
+        <w:pStyle w:val="ListParagraph"/>
+        <w:numPr>
+          <w:ilvl w:val="3"/>
+          <w:numId w:val="3"/>
+        </w:numPr>
+      </w:pPr>
+      <w:r>
+        <w:t xml:space="preserve">Edit IDF.ASN </w:t>
+      </w:r>
+    </w:p>
+    <w:p>
+      <w:pPr>
+        <w:pStyle w:val="ListParagraph"/>
+        <w:numPr>
+          <w:ilvl w:val="4"/>
+          <w:numId w:val="3"/>
+        </w:numPr>
+      </w:pPr>
+      <w:r>
+        <w:rPr>
+          <w:noProof/>
+        </w:rPr>
+        <w:drawing>
+          <wp:inline distT="0" distB="0" distL="0" distR="0">
+            <wp:extent cx="5478145" cy="1853565"/>
+            <wp:effectExtent l="0" t="0" r="8255" b="0"/>
+            <wp:docPr id="26" name="Picture 26"/>
+            <wp:cNvGraphicFramePr>
+              <a:graphicFrameLocks xmlns:a="http://schemas.openxmlformats.org/drawingml/2006/main" noChangeAspect="1"/>
+            </wp:cNvGraphicFramePr>
+            <a:graphic xmlns:a="http://schemas.openxmlformats.org/drawingml/2006/main">
+              <a:graphicData uri="http://schemas.openxmlformats.org/drawingml/2006/picture">
+                <pic:pic xmlns:pic="http://schemas.openxmlformats.org/drawingml/2006/picture">
+                  <pic:nvPicPr>
+                    <pic:cNvPr id="0" name="Picture 12"/>
+                    <pic:cNvPicPr>
+                      <a:picLocks noChangeAspect="1" noChangeArrowheads="1"/>
+                    </pic:cNvPicPr>
+                  </pic:nvPicPr>
+                  <pic:blipFill>
+                    <a:blip r:embed="rId15">
+                      <a:extLst>
+                        <a:ext uri="{28A0092B-C50C-407E-A947-70E740481C1C}">
+                          <a14:useLocalDpi xmlns:a14="http://schemas.microsoft.com/office/drawing/2010/main" val="0"/>
+                        </a:ext>
+                      </a:extLst>
+                    </a:blip>
+                    <a:srcRect/>
+                    <a:stretch>
+                      <a:fillRect/>
+                    </a:stretch>
+                  </pic:blipFill>
+                  <pic:spPr bwMode="auto">
+                    <a:xfrm>
+                      <a:off x="0" y="0"/>
+                      <a:ext cx="5478145" cy="1853565"/>
+                    </a:xfrm>
+                    <a:prstGeom prst="rect">
+                      <a:avLst/>
+                    </a:prstGeom>
+                    <a:noFill/>
+                    <a:ln>
+                      <a:noFill/>
+                    </a:ln>
+                  </pic:spPr>
+                </pic:pic>
+              </a:graphicData>
+            </a:graphic>
+          </wp:inline>
+        </w:drawing>
+      </w:r>
+    </w:p>
+    <w:p>
+      <w:pPr>
+        <w:pStyle w:val="ListParagraph"/>
+        <w:numPr>
+          <w:ilvl w:val="4"/>
+          <w:numId w:val="3"/>
+        </w:numPr>
+      </w:pPr>
+      <w:r>
+        <w:t>Edit #FILE to be your local ASN file</w:t>
+      </w:r>
+    </w:p>
+    <w:p>
+      <w:pPr>
+        <w:pStyle w:val="ListParagraph"/>
+        <w:numPr>
+          <w:ilvl w:val="4"/>
+          <w:numId w:val="3"/>
+        </w:numPr>
+      </w:pPr>
+      <w:r>
+        <w:t>Set $</w:t>
+      </w:r>
+      <w:proofErr w:type="spellStart"/>
+      <w:r>
+        <w:t>putmess</w:t>
+      </w:r>
+      <w:proofErr w:type="spellEnd"/>
+      <w:r>
+        <w:t xml:space="preserve"> = NONE (must be capitalized and no quotes. This avoids the white pop-up windows)</w:t>
+      </w:r>
+    </w:p>
+    <w:p>
+      <w:pPr>
+        <w:pStyle w:val="ListParagraph"/>
+        <w:numPr>
+          <w:ilvl w:val="4"/>
+          <w:numId w:val="3"/>
+        </w:numPr>
+      </w:pPr>
+      <w:r>
+        <w:t>Set up $transcript to point to the Logs dir. Also notice the %</w:t>
+      </w:r>
+      <w:proofErr w:type="spellStart"/>
+      <w:r>
+        <w:t>p_%u</w:t>
+      </w:r>
+      <w:proofErr w:type="spellEnd"/>
+      <w:r>
+        <w:t>. This will tack on the PID number and the Username of who ran the script</w:t>
+      </w:r>
+    </w:p>
+    <w:p>
+      <w:pPr>
+        <w:pStyle w:val="ListParagraph"/>
+        <w:numPr>
+          <w:ilvl w:val="2"/>
+          <w:numId w:val="3"/>
+        </w:numPr>
+      </w:pPr>
+      <w:r>
+        <w:t>Create a Logs sub directory (stores the uniface log files)</w:t>
+      </w:r>
+    </w:p>
+    <w:p>
+      <w:pPr>
+        <w:pStyle w:val="ListParagraph"/>
+        <w:numPr>
+          <w:ilvl w:val="1"/>
+          <w:numId w:val="3"/>
+        </w:numPr>
+      </w:pPr>
+      <w:r>
+        <w:t xml:space="preserve">Set up the Messages Directory (used for </w:t>
+      </w:r>
+      <w:proofErr w:type="spellStart"/>
+      <w:r>
+        <w:t>GenerateUAR</w:t>
+      </w:r>
+      <w:proofErr w:type="spellEnd"/>
+      <w:r>
+        <w:t>)</w:t>
+      </w:r>
+    </w:p>
+    <w:p>
+      <w:pPr>
+        <w:pStyle w:val="ListParagraph"/>
+        <w:numPr>
+          <w:ilvl w:val="2"/>
+          <w:numId w:val="3"/>
+        </w:numPr>
+      </w:pPr>
+      <w:r>
+        <w:t>Put a LOGS sub directory</w:t>
+      </w:r>
+    </w:p>
+    <w:p>
+      <w:pPr>
+        <w:pStyle w:val="ListParagraph"/>
+        <w:numPr>
+          <w:ilvl w:val="2"/>
+          <w:numId w:val="3"/>
+        </w:numPr>
+      </w:pPr>
+      <w:r>
+        <w:t xml:space="preserve">Create a resources subdirectory and inside of that a </w:t>
+      </w:r>
+      <w:proofErr w:type="spellStart"/>
+      <w:r>
+        <w:t>msg</w:t>
+      </w:r>
+      <w:proofErr w:type="spellEnd"/>
+      <w:r>
+        <w:t xml:space="preserve"> subdirectory</w:t>
+      </w:r>
+    </w:p>
+    <w:p>
+      <w:pPr>
+        <w:pStyle w:val="ListParagraph"/>
+        <w:numPr>
+          <w:ilvl w:val="2"/>
+          <w:numId w:val="3"/>
+        </w:numPr>
+      </w:pPr>
+      <w:r>
+        <w:t>Add tool 7za.exe to the messages directory (zip up tool)</w:t>
+      </w:r>
+    </w:p>
+    <w:p>
+      <w:pPr>
+        <w:pStyle w:val="ListParagraph"/>
+        <w:numPr>
+          <w:ilvl w:val="2"/>
+          <w:numId w:val="3"/>
+        </w:numPr>
+      </w:pPr>
+      <w:r>
+        <w:t xml:space="preserve">Copy the IDF.ASN file from </w:t>
+      </w:r>
+      <w:r>
+        <w:t>P:\CS08_2X\MessagesGenerated\USERS\MAIN</w:t>
+      </w:r>
+    </w:p>
+    <w:p>
+      <w:pPr>
+        <w:pStyle w:val="ListParagraph"/>
+        <w:numPr>
+          <w:ilvl w:val="2"/>
+          <w:numId w:val="3"/>
+        </w:numPr>
+      </w:pPr>
+      <w:r>
+        <w:t>Edit the IDF.ASN file</w:t>
+      </w:r>
+    </w:p>
+    <w:p>
+      <w:pPr>
+        <w:pStyle w:val="ListParagraph"/>
+        <w:numPr>
+          <w:ilvl w:val="3"/>
+          <w:numId w:val="3"/>
+        </w:numPr>
+      </w:pPr>
+      <w:r>
+        <w:t>In settings have this</w:t>
+      </w:r>
+    </w:p>
+    <w:p>
+      <w:pPr>
+        <w:pStyle w:val="ListParagraph"/>
+        <w:numPr>
+          <w:ilvl w:val="4"/>
+          <w:numId w:val="3"/>
+        </w:numPr>
+      </w:pPr>
+      <w:r>
+        <w:t>$PUTMESS_LOGFILE = NONE</w:t>
+      </w:r>
+    </w:p>
+    <w:p>
+      <w:pPr>
+        <w:pStyle w:val="ListParagraph"/>
+        <w:numPr>
+          <w:ilvl w:val="4"/>
+          <w:numId w:val="3"/>
+        </w:numPr>
+      </w:pPr>
+      <w:r>
+        <w:t>$TRANSCRIPT_LOGFILE = D:\DBUpdate\Messages\Logs\%p_%u_update.TXT</w:t>
+      </w:r>
+    </w:p>
+    <w:p>
+      <w:pPr>
+        <w:pStyle w:val="ListParagraph"/>
+        <w:numPr>
+          <w:ilvl w:val="1"/>
+          <w:numId w:val="3"/>
+        </w:numPr>
+      </w:pPr>
+      <w:r>
+        <w:t xml:space="preserve">Set up the temporary files </w:t>
+      </w:r>
+      <w:proofErr w:type="spellStart"/>
+      <w:r>
+        <w:t>dir</w:t>
+      </w:r>
+      <w:proofErr w:type="spellEnd"/>
+      <w:r>
+        <w:t xml:space="preserve"> (used in </w:t>
+      </w:r>
+      <w:proofErr w:type="spellStart"/>
+      <w:r>
+        <w:t>loaducdata</w:t>
+      </w:r>
+      <w:proofErr w:type="spellEnd"/>
+      <w:r>
+        <w:t xml:space="preserve"> and generate </w:t>
+      </w:r>
+      <w:proofErr w:type="spellStart"/>
+      <w:r>
+        <w:t>uar</w:t>
+      </w:r>
+      <w:proofErr w:type="spellEnd"/>
+      <w:r>
+        <w:t>)</w:t>
+      </w:r>
+    </w:p>
+    <w:p>
       <w:pPr>
         <w:pStyle w:val="ListParagraph"/>
         <w:numPr>
@@ -1161,6 +2229,42 @@
       <w:pPr>
         <w:pStyle w:val="ListParagraph"/>
         <w:numPr>
+          <w:ilvl w:val="1"/>
+          <w:numId w:val="3"/>
+        </w:numPr>
+      </w:pPr>
+      <w:r>
+        <w:t>See the tables describing these settings shown below</w:t>
+      </w:r>
+    </w:p>
+    <w:p>
+      <w:pPr>
+        <w:pStyle w:val="ListParagraph"/>
+        <w:numPr>
+          <w:ilvl w:val="1"/>
+          <w:numId w:val="3"/>
+        </w:numPr>
+      </w:pPr>
+      <w:r>
+        <w:t>You will see an example of how my dbupdate.xml is set up</w:t>
+      </w:r>
+    </w:p>
+    <w:p>
+      <w:pPr>
+        <w:pStyle w:val="ListParagraph"/>
+        <w:numPr>
+          <w:ilvl w:val="1"/>
+          <w:numId w:val="3"/>
+        </w:numPr>
+      </w:pPr>
+      <w:r>
+        <w:t>Ricky may want to provide his version 3 setting file.</w:t>
+      </w:r>
+    </w:p>
+    <w:p>
+      <w:pPr>
+        <w:pStyle w:val="ListParagraph"/>
+        <w:numPr>
           <w:ilvl w:val="0"/>
           <w:numId w:val="3"/>
         </w:numPr>
@@ -1233,6 +2337,18 @@
       </w:r>
       <w:r>
         <w:t xml:space="preserve"> or to use a different Zip tool</w:t>
+      </w:r>
+    </w:p>
+    <w:p>
+      <w:pPr>
+        <w:pStyle w:val="ListParagraph"/>
+        <w:numPr>
+          <w:ilvl w:val="0"/>
+          <w:numId w:val="3"/>
+        </w:numPr>
+      </w:pPr>
+      <w:r>
+        <w:t>Ok, now the tool should be set up.</w:t>
       </w:r>
     </w:p>
     <w:p>
@@ -1257,14 +2373,14 @@
         <w:tblLook w:val="04A0" w:firstRow="1" w:lastRow="0" w:firstColumn="1" w:lastColumn="0" w:noHBand="0" w:noVBand="1"/>
       </w:tblPr>
       <w:tblGrid>
-        <w:gridCol w:w="2167"/>
-        <w:gridCol w:w="2473"/>
-        <w:gridCol w:w="5522"/>
+        <w:gridCol w:w="2418"/>
+        <w:gridCol w:w="2408"/>
+        <w:gridCol w:w="5336"/>
       </w:tblGrid>
       <w:tr>
         <w:tc>
           <w:tcPr>
-            <w:tcW w:w="2245" w:type="dxa"/>
+            <w:tcW w:w="1962" w:type="dxa"/>
           </w:tcPr>
           <w:p>
             <w:pPr>
@@ -1282,7 +2398,7 @@
         </w:tc>
         <w:tc>
           <w:tcPr>
-            <w:tcW w:w="2970" w:type="dxa"/>
+            <w:tcW w:w="2680" w:type="dxa"/>
           </w:tcPr>
           <w:p>
             <w:pPr>
@@ -1300,7 +2416,7 @@
         </w:tc>
         <w:tc>
           <w:tcPr>
-            <w:tcW w:w="4947" w:type="dxa"/>
+            <w:tcW w:w="5520" w:type="dxa"/>
           </w:tcPr>
           <w:p>
             <w:pPr>
@@ -1320,33 +2436,29 @@
       <w:tr>
         <w:tc>
           <w:tcPr>
-            <w:tcW w:w="2245" w:type="dxa"/>
+            <w:tcW w:w="1962" w:type="dxa"/>
           </w:tcPr>
           <w:p>
             <w:proofErr w:type="spellStart"/>
             <w:r>
-              <w:t>UnifaceIDFPath</w:t>
+              <w:t>CoreVersion</w:t>
             </w:r>
             <w:proofErr w:type="spellEnd"/>
           </w:p>
         </w:tc>
         <w:tc>
           <w:tcPr>
-            <w:tcW w:w="2970" w:type="dxa"/>
-          </w:tcPr>
-          <w:p>
-            <w:r>
-              <w:t>Uniface location of idf.exe</w:t>
-            </w:r>
-          </w:p>
-        </w:tc>
-        <w:tc>
-          <w:tcPr>
-            <w:tcW w:w="4947" w:type="dxa"/>
-          </w:tcPr>
-          <w:p>
-            <w:r>
-              <w:t>T:\UNIFACE\U9605\X505\common\BIN\idf.exe</w:t>
+            <w:tcW w:w="2680" w:type="dxa"/>
+          </w:tcPr>
+          <w:p/>
+        </w:tc>
+        <w:tc>
+          <w:tcPr>
+            <w:tcW w:w="5520" w:type="dxa"/>
+          </w:tcPr>
+          <w:p>
+            <w:r>
+              <w:t>2.26</w:t>
             </w:r>
           </w:p>
         </w:tc>
@@ -1354,33 +2466,29 @@
       <w:tr>
         <w:tc>
           <w:tcPr>
-            <w:tcW w:w="2245" w:type="dxa"/>
+            <w:tcW w:w="1962" w:type="dxa"/>
           </w:tcPr>
           <w:p>
             <w:proofErr w:type="spellStart"/>
             <w:r>
-              <w:t>TFSToolPath</w:t>
+              <w:t>HDriveRoot</w:t>
             </w:r>
             <w:proofErr w:type="spellEnd"/>
           </w:p>
         </w:tc>
         <w:tc>
           <w:tcPr>
-            <w:tcW w:w="2970" w:type="dxa"/>
-          </w:tcPr>
-          <w:p>
-            <w:r>
-              <w:t>Location of TFS power tools (need to install)</w:t>
-            </w:r>
-          </w:p>
-        </w:tc>
-        <w:tc>
-          <w:tcPr>
-            <w:tcW w:w="4947" w:type="dxa"/>
-          </w:tcPr>
-          <w:p>
-            <w:r>
-              <w:t>C:\Program Files (x86)\Microsoft Visual Studio 12.0\Common7\IDE\tf.exe</w:t>
+            <w:tcW w:w="2680" w:type="dxa"/>
+          </w:tcPr>
+          <w:p/>
+        </w:tc>
+        <w:tc>
+          <w:tcPr>
+            <w:tcW w:w="5520" w:type="dxa"/>
+          </w:tcPr>
+          <w:p>
+            <w:r>
+              <w:t>H:\unicomp\CSCE\</w:t>
             </w:r>
           </w:p>
         </w:tc>
@@ -1388,33 +2496,29 @@
       <w:tr>
         <w:tc>
           <w:tcPr>
-            <w:tcW w:w="2245" w:type="dxa"/>
+            <w:tcW w:w="1962" w:type="dxa"/>
           </w:tcPr>
           <w:p>
             <w:proofErr w:type="spellStart"/>
             <w:r>
-              <w:t>TFSIncludePath</w:t>
+              <w:t>PDriveRoot</w:t>
             </w:r>
             <w:proofErr w:type="spellEnd"/>
           </w:p>
         </w:tc>
         <w:tc>
           <w:tcPr>
-            <w:tcW w:w="2970" w:type="dxa"/>
-          </w:tcPr>
-          <w:p>
-            <w:r>
-              <w:t>Location of our include procs</w:t>
-            </w:r>
-          </w:p>
-        </w:tc>
-        <w:tc>
-          <w:tcPr>
-            <w:tcW w:w="4947" w:type="dxa"/>
-          </w:tcPr>
-          <w:p>
-            <w:r>
-              <w:t>H:\unicomp\CSCE\CS06\CS08.2.27\IncludeProcs</w:t>
+            <w:tcW w:w="2680" w:type="dxa"/>
+          </w:tcPr>
+          <w:p/>
+        </w:tc>
+        <w:tc>
+          <w:tcPr>
+            <w:tcW w:w="5520" w:type="dxa"/>
+          </w:tcPr>
+          <w:p>
+            <w:r>
+              <w:t>P:\CS08_</w:t>
             </w:r>
           </w:p>
         </w:tc>
@@ -1422,128 +2526,92 @@
       <w:tr>
         <w:tc>
           <w:tcPr>
-            <w:tcW w:w="2245" w:type="dxa"/>
+            <w:tcW w:w="1962" w:type="dxa"/>
           </w:tcPr>
           <w:p>
             <w:proofErr w:type="spellStart"/>
             <w:r>
-              <w:t>IncludeArgs</w:t>
+              <w:t>UnifaceIDFPath</w:t>
             </w:r>
             <w:proofErr w:type="spellEnd"/>
           </w:p>
         </w:tc>
         <w:tc>
           <w:tcPr>
-            <w:tcW w:w="2970" w:type="dxa"/>
-          </w:tcPr>
-          <w:p>
-            <w:r>
-              <w:t>Source location for include procs</w:t>
-            </w:r>
-          </w:p>
-        </w:tc>
-        <w:tc>
-          <w:tcPr>
-            <w:tcW w:w="4947" w:type="dxa"/>
-          </w:tcPr>
-          <w:p>
-            <w:r>
-              <w:t>$/CSCE/CS06/CS08.2.27/USYS/</w:t>
-            </w:r>
-            <w:proofErr w:type="spellStart"/>
-            <w:r>
-              <w:t>IncludeProcs</w:t>
-            </w:r>
-            <w:proofErr w:type="spellEnd"/>
+            <w:tcW w:w="2680" w:type="dxa"/>
+          </w:tcPr>
+          <w:p/>
+        </w:tc>
+        <w:tc>
+          <w:tcPr>
+            <w:tcW w:w="5520" w:type="dxa"/>
+          </w:tcPr>
+          <w:p>
+            <w:r>
+              <w:t>T:\UNIFACE\U9605\X505\common\BIN\idf.exe</w:t>
+            </w:r>
           </w:p>
         </w:tc>
       </w:tr>
       <w:tr>
         <w:tc>
           <w:tcPr>
-            <w:tcW w:w="2245" w:type="dxa"/>
+            <w:tcW w:w="1962" w:type="dxa"/>
           </w:tcPr>
           <w:p>
             <w:proofErr w:type="spellStart"/>
             <w:r>
-              <w:t>ImportIncludes</w:t>
+              <w:t>TFSToolPath</w:t>
             </w:r>
             <w:proofErr w:type="spellEnd"/>
           </w:p>
         </w:tc>
         <w:tc>
           <w:tcPr>
-            <w:tcW w:w="2970" w:type="dxa"/>
-          </w:tcPr>
-          <w:p>
-            <w:r>
-              <w:t>Import includes switches</w:t>
-            </w:r>
-          </w:p>
-        </w:tc>
-        <w:tc>
-          <w:tcPr>
-            <w:tcW w:w="4947" w:type="dxa"/>
-          </w:tcPr>
-          <w:p>
-            <w:r>
-              <w:t>XML:H:\</w:t>
-            </w:r>
-            <w:proofErr w:type="spellStart"/>
-            <w:r>
-              <w:t>Unicomp</w:t>
-            </w:r>
-            <w:proofErr w:type="spellEnd"/>
-            <w:r>
-              <w:t>\CSCE\CS06\CS08.2.27\</w:t>
-            </w:r>
-            <w:proofErr w:type="spellStart"/>
-            <w:r>
-              <w:t>IncludeProcs</w:t>
-            </w:r>
-            <w:proofErr w:type="spellEnd"/>
-            <w:r>
-              <w:t>\*.</w:t>
-            </w:r>
-            <w:proofErr w:type="spellStart"/>
-            <w:r>
-              <w:t>ipx</w:t>
-            </w:r>
-            <w:proofErr w:type="spellEnd"/>
+            <w:tcW w:w="2680" w:type="dxa"/>
+          </w:tcPr>
+          <w:p/>
+        </w:tc>
+        <w:tc>
+          <w:tcPr>
+            <w:tcW w:w="5520" w:type="dxa"/>
+          </w:tcPr>
+          <w:p>
+            <w:r>
+              <w:t>C:\Program Files (x86)\Microsoft Visual Studio 12.0\Common7\IDE\tf.exe</w:t>
+            </w:r>
           </w:p>
         </w:tc>
       </w:tr>
       <w:tr>
         <w:tc>
           <w:tcPr>
-            <w:tcW w:w="2245" w:type="dxa"/>
+            <w:tcW w:w="1962" w:type="dxa"/>
           </w:tcPr>
           <w:p>
             <w:proofErr w:type="spellStart"/>
             <w:r>
-              <w:t>TFSModelPath</w:t>
+              <w:t>TFSIncludeFolder</w:t>
             </w:r>
             <w:proofErr w:type="spellEnd"/>
           </w:p>
         </w:tc>
         <w:tc>
           <w:tcPr>
-            <w:tcW w:w="2970" w:type="dxa"/>
-          </w:tcPr>
-          <w:p>
-            <w:r>
-              <w:t>Location of our models</w:t>
-            </w:r>
-          </w:p>
-        </w:tc>
-        <w:tc>
-          <w:tcPr>
-            <w:tcW w:w="4947" w:type="dxa"/>
-          </w:tcPr>
-          <w:p>
-            <w:r>
-              <w:t>H:\unicomp\CSCE\CS06\CS08.2.27\Models</w:t>
-            </w:r>
+            <w:tcW w:w="2680" w:type="dxa"/>
+          </w:tcPr>
+          <w:p/>
+        </w:tc>
+        <w:tc>
+          <w:tcPr>
+            <w:tcW w:w="5520" w:type="dxa"/>
+          </w:tcPr>
+          <w:p>
+            <w:proofErr w:type="spellStart"/>
+            <w:r>
+              <w:t>IncludeProcs</w:t>
+            </w:r>
+            <w:proofErr w:type="spellEnd"/>
           </w:p>
         </w:tc>
       </w:tr>
@@ -1553,34 +2621,32 @@
         </w:trPr>
         <w:tc>
           <w:tcPr>
-            <w:tcW w:w="2245" w:type="dxa"/>
+            <w:tcW w:w="1962" w:type="dxa"/>
           </w:tcPr>
           <w:p>
             <w:proofErr w:type="spellStart"/>
             <w:r>
-              <w:t>ModelArgs</w:t>
+              <w:t>TFSIncludeExtension</w:t>
             </w:r>
             <w:proofErr w:type="spellEnd"/>
           </w:p>
         </w:tc>
         <w:tc>
           <w:tcPr>
-            <w:tcW w:w="2970" w:type="dxa"/>
-          </w:tcPr>
-          <w:p>
-            <w:r>
-              <w:t>Source location of models</w:t>
-            </w:r>
-          </w:p>
-        </w:tc>
-        <w:tc>
-          <w:tcPr>
-            <w:tcW w:w="4947" w:type="dxa"/>
-          </w:tcPr>
-          <w:p>
-            <w:r>
-              <w:t>$/CSCE/CS06/CS08.2.27/USYS/Models</w:t>
-            </w:r>
+            <w:tcW w:w="2680" w:type="dxa"/>
+          </w:tcPr>
+          <w:p/>
+        </w:tc>
+        <w:tc>
+          <w:tcPr>
+            <w:tcW w:w="5520" w:type="dxa"/>
+          </w:tcPr>
+          <w:p>
+            <w:proofErr w:type="spellStart"/>
+            <w:r>
+              <w:t>ipx</w:t>
+            </w:r>
+            <w:proofErr w:type="spellEnd"/>
           </w:p>
         </w:tc>
       </w:tr>
@@ -1590,42 +2656,32 @@
         </w:trPr>
         <w:tc>
           <w:tcPr>
-            <w:tcW w:w="2245" w:type="dxa"/>
+            <w:tcW w:w="1962" w:type="dxa"/>
           </w:tcPr>
           <w:p>
             <w:proofErr w:type="spellStart"/>
             <w:r>
-              <w:t>ImportModels</w:t>
+              <w:t>TFSGlobalFolder</w:t>
             </w:r>
             <w:proofErr w:type="spellEnd"/>
           </w:p>
         </w:tc>
         <w:tc>
           <w:tcPr>
-            <w:tcW w:w="2970" w:type="dxa"/>
-          </w:tcPr>
-          <w:p>
-            <w:r>
-              <w:t>Import model switches</w:t>
-            </w:r>
-          </w:p>
-        </w:tc>
-        <w:tc>
-          <w:tcPr>
-            <w:tcW w:w="4947" w:type="dxa"/>
-          </w:tcPr>
-          <w:p>
-            <w:r>
-              <w:t>XML:H:\</w:t>
-            </w:r>
+            <w:tcW w:w="2680" w:type="dxa"/>
+          </w:tcPr>
+          <w:p/>
+        </w:tc>
+        <w:tc>
+          <w:tcPr>
+            <w:tcW w:w="5520" w:type="dxa"/>
+          </w:tcPr>
+          <w:p>
             <w:proofErr w:type="spellStart"/>
             <w:r>
-              <w:t>Unicomp</w:t>
+              <w:t>GlobalProcs</w:t>
             </w:r>
             <w:proofErr w:type="spellEnd"/>
-            <w:r>
-              <w:t>\CSCE\CS06\CS08.2.27\Models\*.xml</w:t>
-            </w:r>
           </w:p>
         </w:tc>
       </w:tr>
@@ -1635,34 +2691,32 @@
         </w:trPr>
         <w:tc>
           <w:tcPr>
-            <w:tcW w:w="2245" w:type="dxa"/>
+            <w:tcW w:w="1962" w:type="dxa"/>
           </w:tcPr>
           <w:p>
             <w:proofErr w:type="spellStart"/>
             <w:r>
-              <w:t>TFSComponentPath</w:t>
+              <w:t>TFSGlobalExtension</w:t>
             </w:r>
             <w:proofErr w:type="spellEnd"/>
           </w:p>
         </w:tc>
         <w:tc>
           <w:tcPr>
-            <w:tcW w:w="2970" w:type="dxa"/>
-          </w:tcPr>
-          <w:p>
-            <w:r>
-              <w:t>Location of components</w:t>
-            </w:r>
-          </w:p>
-        </w:tc>
-        <w:tc>
-          <w:tcPr>
-            <w:tcW w:w="4947" w:type="dxa"/>
-          </w:tcPr>
-          <w:p>
-            <w:r>
-              <w:t>H:\unicomp\CSCE\CS06\CS08.2.27\Components</w:t>
-            </w:r>
+            <w:tcW w:w="2680" w:type="dxa"/>
+          </w:tcPr>
+          <w:p/>
+        </w:tc>
+        <w:tc>
+          <w:tcPr>
+            <w:tcW w:w="5520" w:type="dxa"/>
+          </w:tcPr>
+          <w:p>
+            <w:proofErr w:type="spellStart"/>
+            <w:r>
+              <w:t>prx</w:t>
+            </w:r>
+            <w:proofErr w:type="spellEnd"/>
           </w:p>
         </w:tc>
       </w:tr>
@@ -1672,33 +2726,29 @@
         </w:trPr>
         <w:tc>
           <w:tcPr>
-            <w:tcW w:w="2245" w:type="dxa"/>
+            <w:tcW w:w="1962" w:type="dxa"/>
           </w:tcPr>
           <w:p>
             <w:proofErr w:type="spellStart"/>
             <w:r>
-              <w:t>ComponentArgs</w:t>
+              <w:t>TFSModelFolder</w:t>
             </w:r>
             <w:proofErr w:type="spellEnd"/>
           </w:p>
         </w:tc>
         <w:tc>
           <w:tcPr>
-            <w:tcW w:w="2970" w:type="dxa"/>
-          </w:tcPr>
-          <w:p>
-            <w:r>
-              <w:t>Source location of models</w:t>
-            </w:r>
-          </w:p>
-        </w:tc>
-        <w:tc>
-          <w:tcPr>
-            <w:tcW w:w="4947" w:type="dxa"/>
-          </w:tcPr>
-          <w:p>
-            <w:r>
-              <w:t>$/CSCE/CS06/CS08.2.27/USYS/Components</w:t>
+            <w:tcW w:w="2680" w:type="dxa"/>
+          </w:tcPr>
+          <w:p/>
+        </w:tc>
+        <w:tc>
+          <w:tcPr>
+            <w:tcW w:w="5520" w:type="dxa"/>
+          </w:tcPr>
+          <w:p>
+            <w:r>
+              <w:t>Models</w:t>
             </w:r>
           </w:p>
         </w:tc>
@@ -1709,41 +2759,29 @@
         </w:trPr>
         <w:tc>
           <w:tcPr>
-            <w:tcW w:w="2245" w:type="dxa"/>
+            <w:tcW w:w="1962" w:type="dxa"/>
           </w:tcPr>
           <w:p>
             <w:proofErr w:type="spellStart"/>
             <w:r>
-              <w:t>ImportComponent</w:t>
+              <w:t>TFSModelExtension</w:t>
             </w:r>
             <w:proofErr w:type="spellEnd"/>
           </w:p>
         </w:tc>
         <w:tc>
           <w:tcPr>
-            <w:tcW w:w="2970" w:type="dxa"/>
-          </w:tcPr>
-          <w:p>
-            <w:r>
-              <w:t>Import component switches</w:t>
-            </w:r>
-          </w:p>
-        </w:tc>
-        <w:tc>
-          <w:tcPr>
-            <w:tcW w:w="4947" w:type="dxa"/>
-          </w:tcPr>
-          <w:p>
-            <w:r>
-              <w:t>XML:H:\</w:t>
-            </w:r>
-            <w:proofErr w:type="spellStart"/>
-            <w:r>
-              <w:t>Unicomp</w:t>
-            </w:r>
-            <w:proofErr w:type="spellEnd"/>
-            <w:r>
-              <w:t>\CSCE\CS06\CS08.2.27\Components</w:t>
+            <w:tcW w:w="2680" w:type="dxa"/>
+          </w:tcPr>
+          <w:p/>
+        </w:tc>
+        <w:tc>
+          <w:tcPr>
+            <w:tcW w:w="5520" w:type="dxa"/>
+          </w:tcPr>
+          <w:p>
+            <w:r>
+              <w:t>xml</w:t>
             </w:r>
           </w:p>
         </w:tc>
@@ -1754,33 +2792,29 @@
         </w:trPr>
         <w:tc>
           <w:tcPr>
-            <w:tcW w:w="2245" w:type="dxa"/>
+            <w:tcW w:w="1962" w:type="dxa"/>
           </w:tcPr>
           <w:p>
             <w:proofErr w:type="spellStart"/>
             <w:r>
-              <w:t>ASNCorePath</w:t>
+              <w:t>TFSComponentFolder</w:t>
             </w:r>
             <w:proofErr w:type="spellEnd"/>
           </w:p>
         </w:tc>
         <w:tc>
           <w:tcPr>
-            <w:tcW w:w="2970" w:type="dxa"/>
-          </w:tcPr>
-          <w:p>
-            <w:r>
-              <w:t>Local location of Core ASN file (I have this local)</w:t>
-            </w:r>
-          </w:p>
-        </w:tc>
-        <w:tc>
-          <w:tcPr>
-            <w:tcW w:w="4947" w:type="dxa"/>
-          </w:tcPr>
-          <w:p>
-            <w:r>
-              <w:t>D:\DBUpdate\Devo_v2\</w:t>
+            <w:tcW w:w="2680" w:type="dxa"/>
+          </w:tcPr>
+          <w:p/>
+        </w:tc>
+        <w:tc>
+          <w:tcPr>
+            <w:tcW w:w="5520" w:type="dxa"/>
+          </w:tcPr>
+          <w:p>
+            <w:r>
+              <w:t>Components</w:t>
             </w:r>
           </w:p>
         </w:tc>
@@ -1791,44 +2825,29 @@
         </w:trPr>
         <w:tc>
           <w:tcPr>
-            <w:tcW w:w="2245" w:type="dxa"/>
+            <w:tcW w:w="1962" w:type="dxa"/>
           </w:tcPr>
           <w:p>
             <w:proofErr w:type="spellStart"/>
             <w:r>
-              <w:t>INI</w:t>
-            </w:r>
-            <w:r>
-              <w:t>CorePath</w:t>
+              <w:t>TFSComponentExtension</w:t>
             </w:r>
             <w:proofErr w:type="spellEnd"/>
           </w:p>
         </w:tc>
         <w:tc>
           <w:tcPr>
-            <w:tcW w:w="2970" w:type="dxa"/>
-          </w:tcPr>
-          <w:p>
-            <w:r>
-              <w:t>Location of INI file (can be main)</w:t>
-            </w:r>
-          </w:p>
-        </w:tc>
-        <w:tc>
-          <w:tcPr>
-            <w:tcW w:w="4947" w:type="dxa"/>
-          </w:tcPr>
-          <w:p>
-            <w:r>
-              <w:t>/</w:t>
-            </w:r>
-            <w:proofErr w:type="spellStart"/>
-            <w:r>
-              <w:t>ini</w:t>
-            </w:r>
-            <w:proofErr w:type="spellEnd"/>
-            <w:r>
-              <w:t>=P:\CS08_2X\CS08_2_27\USERS\MAIN\idf96.ini</w:t>
+            <w:tcW w:w="2680" w:type="dxa"/>
+          </w:tcPr>
+          <w:p/>
+        </w:tc>
+        <w:tc>
+          <w:tcPr>
+            <w:tcW w:w="5520" w:type="dxa"/>
+          </w:tcPr>
+          <w:p>
+            <w:r>
+              <w:t>cmx</w:t>
             </w:r>
           </w:p>
         </w:tc>
@@ -1839,11 +2858,110 @@
         </w:trPr>
         <w:tc>
           <w:tcPr>
-            <w:tcW w:w="2245" w:type="dxa"/>
+            <w:tcW w:w="1962" w:type="dxa"/>
           </w:tcPr>
           <w:p>
             <w:proofErr w:type="spellStart"/>
             <w:r>
+              <w:t>ASNCoreRoot</w:t>
+            </w:r>
+            <w:proofErr w:type="spellEnd"/>
+          </w:p>
+        </w:tc>
+        <w:tc>
+          <w:tcPr>
+            <w:tcW w:w="2680" w:type="dxa"/>
+          </w:tcPr>
+          <w:p/>
+        </w:tc>
+        <w:tc>
+          <w:tcPr>
+            <w:tcW w:w="5520" w:type="dxa"/>
+          </w:tcPr>
+          <w:p>
+            <w:r>
+              <w:t>D:\DBUpdate\Core\</w:t>
+            </w:r>
+          </w:p>
+        </w:tc>
+      </w:tr>
+      <w:tr>
+        <w:trPr>
+          <w:trHeight w:val="323"/>
+        </w:trPr>
+        <w:tc>
+          <w:tcPr>
+            <w:tcW w:w="1962" w:type="dxa"/>
+          </w:tcPr>
+          <w:p>
+            <w:proofErr w:type="spellStart"/>
+            <w:r>
+              <w:t>INICoreName</w:t>
+            </w:r>
+            <w:proofErr w:type="spellEnd"/>
+          </w:p>
+        </w:tc>
+        <w:tc>
+          <w:tcPr>
+            <w:tcW w:w="2680" w:type="dxa"/>
+          </w:tcPr>
+          <w:p/>
+        </w:tc>
+        <w:tc>
+          <w:tcPr>
+            <w:tcW w:w="5520" w:type="dxa"/>
+          </w:tcPr>
+          <w:p>
+            <w:r>
+              <w:t>idf96.ini</w:t>
+            </w:r>
+          </w:p>
+        </w:tc>
+      </w:tr>
+      <w:tr>
+        <w:trPr>
+          <w:trHeight w:val="323"/>
+        </w:trPr>
+        <w:tc>
+          <w:tcPr>
+            <w:tcW w:w="1962" w:type="dxa"/>
+          </w:tcPr>
+          <w:p>
+            <w:proofErr w:type="spellStart"/>
+            <w:r>
+              <w:t>INICoreLocation</w:t>
+            </w:r>
+            <w:proofErr w:type="spellEnd"/>
+          </w:p>
+        </w:tc>
+        <w:tc>
+          <w:tcPr>
+            <w:tcW w:w="2680" w:type="dxa"/>
+          </w:tcPr>
+          <w:p/>
+        </w:tc>
+        <w:tc>
+          <w:tcPr>
+            <w:tcW w:w="5520" w:type="dxa"/>
+          </w:tcPr>
+          <w:p>
+            <w:r>
+              <w:t>USERS\MAIN\idf96.ini</w:t>
+            </w:r>
+          </w:p>
+        </w:tc>
+      </w:tr>
+      <w:tr>
+        <w:trPr>
+          <w:trHeight w:val="323"/>
+        </w:trPr>
+        <w:tc>
+          <w:tcPr>
+            <w:tcW w:w="1962" w:type="dxa"/>
+          </w:tcPr>
+          <w:p>
+            <w:proofErr w:type="spellStart"/>
+            <w:r>
               <w:t>TempFileLocation</w:t>
             </w:r>
             <w:proofErr w:type="spellEnd"/>
@@ -1851,25 +2969,13 @@
         </w:tc>
         <w:tc>
           <w:tcPr>
-            <w:tcW w:w="2970" w:type="dxa"/>
-          </w:tcPr>
-          <w:p>
-            <w:r>
-              <w:t xml:space="preserve">Local temp file </w:t>
-            </w:r>
-            <w:proofErr w:type="spellStart"/>
-            <w:r>
-              <w:t>dir</w:t>
-            </w:r>
-            <w:proofErr w:type="spellEnd"/>
-            <w:r>
-              <w:t xml:space="preserve"> </w:t>
-            </w:r>
-          </w:p>
-        </w:tc>
-        <w:tc>
-          <w:tcPr>
-            <w:tcW w:w="4947" w:type="dxa"/>
+            <w:tcW w:w="2680" w:type="dxa"/>
+          </w:tcPr>
+          <w:p/>
+        </w:tc>
+        <w:tc>
+          <w:tcPr>
+            <w:tcW w:w="5520" w:type="dxa"/>
           </w:tcPr>
           <w:p>
             <w:r>
@@ -1974,7 +3080,6 @@
           <w:p>
             <w:proofErr w:type="spellStart"/>
             <w:r>
-              <w:lastRenderedPageBreak/>
               <w:t>LogPath</w:t>
             </w:r>
             <w:proofErr w:type="spellEnd"/>
@@ -1996,7 +3101,7 @@
           </w:tcPr>
           <w:p>
             <w:r>
-              <w:t>D:\DBUpdate\Devo_v2\Logs\</w:t>
+              <w:t>D:\DBUpdate\Core\Logs\</w:t>
             </w:r>
           </w:p>
         </w:tc>
@@ -2020,7 +3125,7 @@
           </w:tcPr>
           <w:p>
             <w:r>
-              <w:t>Prompt which shows at the top of the main script. To pick the tables to compile</w:t>
+              <w:t>Prompt which shows at the top of the script. To pick the tables to compile</w:t>
             </w:r>
           </w:p>
         </w:tc>
@@ -2031,7 +3136,7 @@
           <w:p>
             <w:proofErr w:type="spellStart"/>
             <w:r>
-              <w:t>DBUpdate</w:t>
+              <w:t>RefreshCore</w:t>
             </w:r>
             <w:proofErr w:type="spellEnd"/>
             <w:r>
@@ -2084,9 +3189,9 @@
         <w:tblLook w:val="04A0" w:firstRow="1" w:lastRow="0" w:firstColumn="1" w:lastColumn="0" w:noHBand="0" w:noVBand="1"/>
       </w:tblPr>
       <w:tblGrid>
-        <w:gridCol w:w="2549"/>
-        <w:gridCol w:w="2388"/>
-        <w:gridCol w:w="4413"/>
+        <w:gridCol w:w="3116"/>
+        <w:gridCol w:w="3117"/>
+        <w:gridCol w:w="3844"/>
       </w:tblGrid>
       <w:tr>
         <w:tc>
@@ -2197,12 +3302,27 @@
           </w:tcPr>
           <w:p>
             <w:r>
-              <w:t xml:space="preserve">C# executable to create </w:t>
+              <w:t xml:space="preserve">C# executable </w:t>
+            </w:r>
+            <w:r>
+              <w:t>tool that</w:t>
+            </w:r>
+            <w:r>
+              <w:t xml:space="preserve"> create</w:t>
+            </w:r>
+            <w:r>
+              <w:t>s</w:t>
+            </w:r>
+            <w:r>
+              <w:t xml:space="preserve"> </w:t>
             </w:r>
             <w:proofErr w:type="spellStart"/>
             <w:r>
               <w:t>loaducdata</w:t>
             </w:r>
+            <w:r>
+              <w:t>.sql</w:t>
+            </w:r>
             <w:proofErr w:type="spellEnd"/>
             <w:r>
               <w:t xml:space="preserve"> file</w:t>
@@ -2215,7 +3335,7 @@
           </w:tcPr>
           <w:p>
             <w:r>
-              <w:t>D:\DBUpdate\Devo_v2\LoadUCData.exe</w:t>
+              <w:t>D:\DBUpdate\Core\LoadUCData.exe</w:t>
             </w:r>
           </w:p>
         </w:tc>
@@ -2228,7 +3348,7 @@
           <w:p>
             <w:proofErr w:type="spellStart"/>
             <w:r>
-              <w:t>LoadUCDataFile</w:t>
+              <w:t>LoadUCDataFolder</w:t>
             </w:r>
             <w:proofErr w:type="spellEnd"/>
           </w:p>
@@ -2239,7 +3359,13 @@
           </w:tcPr>
           <w:p>
             <w:r>
-              <w:t xml:space="preserve">Production location of </w:t>
+              <w:t xml:space="preserve">Production </w:t>
+            </w:r>
+            <w:r>
+              <w:t>folder</w:t>
+            </w:r>
+            <w:r>
+              <w:t xml:space="preserve"> of </w:t>
             </w:r>
             <w:proofErr w:type="spellStart"/>
             <w:r>
@@ -2257,8 +3383,13 @@
           </w:tcPr>
           <w:p>
             <w:r>
-              <w:t>P:\CS08_2X\CS08_2_27\UTILS\LoadUCData.sql</w:t>
-            </w:r>
+              <w:t>UTILS\</w:t>
+            </w:r>
+            <w:proofErr w:type="spellStart"/>
+            <w:r>
+              <w:t>LoadUCData.sql</w:t>
+            </w:r>
+            <w:proofErr w:type="spellEnd"/>
           </w:p>
         </w:tc>
       </w:tr>
@@ -2290,9 +3421,9 @@
         <w:tblLook w:val="04A0" w:firstRow="1" w:lastRow="0" w:firstColumn="1" w:lastColumn="0" w:noHBand="0" w:noVBand="1"/>
       </w:tblPr>
       <w:tblGrid>
-        <w:gridCol w:w="2424"/>
-        <w:gridCol w:w="1817"/>
-        <w:gridCol w:w="5109"/>
+        <w:gridCol w:w="3116"/>
+        <w:gridCol w:w="3117"/>
+        <w:gridCol w:w="4218"/>
       </w:tblGrid>
       <w:tr>
         <w:tc>
@@ -2358,7 +3489,7 @@
           <w:p>
             <w:proofErr w:type="spellStart"/>
             <w:r>
-              <w:t>TFSWorkspace</w:t>
+              <w:t>TFSWorkspaceRoot</w:t>
             </w:r>
             <w:proofErr w:type="spellEnd"/>
           </w:p>
@@ -2380,6 +3511,9 @@
           <w:p>
             <w:r>
               <w:t>d:\messages</w:t>
+            </w:r>
+            <w:r>
+              <w:t>\</w:t>
             </w:r>
           </w:p>
         </w:tc>
@@ -2413,7 +3547,7 @@
           </w:tcPr>
           <w:p>
             <w:r>
-              <w:t>$/CSCE/CS06/CS08.2.27/USYS/</w:t>
+              <w:t>USYS/</w:t>
             </w:r>
             <w:proofErr w:type="spellStart"/>
             <w:r>
@@ -2452,10 +3586,7 @@
           </w:tcPr>
           <w:p>
             <w:r>
-              <w:t>D:</w:t>
-            </w:r>
-            <w:r>
-              <w:t>\DBUpdate\MessagesGenerated_v2\</w:t>
+              <w:t>D:\DBUpdate\Messages\</w:t>
             </w:r>
           </w:p>
         </w:tc>
@@ -2468,7 +3599,7 @@
           <w:p>
             <w:proofErr w:type="spellStart"/>
             <w:r>
-              <w:t>INIGenerated</w:t>
+              <w:t>INIMessageLocation</w:t>
             </w:r>
             <w:proofErr w:type="spellEnd"/>
           </w:p>
@@ -2496,16 +3627,13 @@
             <w:tcW w:w="3117" w:type="dxa"/>
           </w:tcPr>
           <w:p>
-            <w:r>
-              <w:t>/</w:t>
-            </w:r>
             <w:proofErr w:type="spellStart"/>
             <w:r>
-              <w:t>ini</w:t>
+              <w:t>MessagesGenerated</w:t>
             </w:r>
             <w:proofErr w:type="spellEnd"/>
             <w:r>
-              <w:t>=D:\DBUpdate\MessagesGenerated_v2\idf96.ini</w:t>
+              <w:t>\USERS\MAIN\idf96.ini</w:t>
             </w:r>
           </w:p>
         </w:tc>
@@ -2539,7 +3667,7 @@
           </w:tcPr>
           <w:p>
             <w:r>
-              <w:t>D:\DBUpdate\MessagesGenerated_v2\resources\msg</w:t>
+              <w:t>D:\DBUpdate\Messages\resources\msg</w:t>
             </w:r>
           </w:p>
         </w:tc>
@@ -2573,7 +3701,7 @@
           </w:tcPr>
           <w:p>
             <w:r>
-              <w:t>D:\DBUpdate\MessagesGenerated_v2\7za.exe</w:t>
+              <w:t>D:\DBUpdate\Messages\7za.exe</w:t>
             </w:r>
           </w:p>
         </w:tc>
@@ -2607,8 +3735,10 @@
           </w:tcPr>
           <w:p>
             <w:r>
-              <w:t>D:\DBUpdate\MessagesGenerated_v2\Logs\</w:t>
-            </w:r>
+              <w:t>D:\DBUpdate\Messages\Logs\</w:t>
+            </w:r>
+            <w:bookmarkStart w:id="0" w:name="_GoBack"/>
+            <w:bookmarkEnd w:id="0"/>
           </w:p>
         </w:tc>
       </w:tr>
@@ -2869,7 +3999,6 @@
           <w:p>
             <w:proofErr w:type="spellStart"/>
             <w:r>
-              <w:lastRenderedPageBreak/>
               <w:t>DropTableList</w:t>
             </w:r>
             <w:proofErr w:type="spellEnd"/>
@@ -3234,7 +4363,7 @@
         <w:ind w:left="2160" w:hanging="180"/>
       </w:pPr>
     </w:lvl>
-    <w:lvl w:ilvl="3" w:tplc="0409000F" w:tentative="1">
+    <w:lvl w:ilvl="3" w:tplc="0409000F">
       <w:start w:val="1"/>
       <w:numFmt w:val="decimal"/>
       <w:lvlText w:val="%4."/>
@@ -3243,7 +4372,7 @@
         <w:ind w:left="2880" w:hanging="360"/>
       </w:pPr>
     </w:lvl>
-    <w:lvl w:ilvl="4" w:tplc="04090019" w:tentative="1">
+    <w:lvl w:ilvl="4" w:tplc="04090019">
       <w:start w:val="1"/>
       <w:numFmt w:val="lowerLetter"/>
       <w:lvlText w:val="%5."/>

</xml_diff>

<commit_message>
Finis DOC for git version 1_4
</commit_message>
<xml_diff>
--- a/ps/DBUpdate/doc/DBupdatepowershell.docx
+++ b/ps/DBUpdate/doc/DBupdatepowershell.docx
@@ -2540,7 +2540,16 @@
           <w:tcPr>
             <w:tcW w:w="2680" w:type="dxa"/>
           </w:tcPr>
-          <w:p/>
+          <w:p>
+            <w:r>
+              <w:t xml:space="preserve">Current Uniface </w:t>
+            </w:r>
+            <w:proofErr w:type="spellStart"/>
+            <w:r>
+              <w:t>idf</w:t>
+            </w:r>
+            <w:proofErr w:type="spellEnd"/>
+          </w:p>
         </w:tc>
         <w:tc>
           <w:tcPr>
@@ -2570,7 +2579,11 @@
           <w:tcPr>
             <w:tcW w:w="2680" w:type="dxa"/>
           </w:tcPr>
-          <w:p/>
+          <w:p>
+            <w:r>
+              <w:t>TFS Power tools</w:t>
+            </w:r>
+          </w:p>
         </w:tc>
         <w:tc>
           <w:tcPr>
@@ -2872,7 +2885,11 @@
           <w:tcPr>
             <w:tcW w:w="2680" w:type="dxa"/>
           </w:tcPr>
-          <w:p/>
+          <w:p>
+            <w:r>
+              <w:t>Local Core Dir</w:t>
+            </w:r>
+          </w:p>
         </w:tc>
         <w:tc>
           <w:tcPr>
@@ -2938,7 +2955,11 @@
           <w:tcPr>
             <w:tcW w:w="2680" w:type="dxa"/>
           </w:tcPr>
-          <w:p/>
+          <w:p>
+            <w:r>
+              <w:t>P Drive Core INI file Location</w:t>
+            </w:r>
+          </w:p>
         </w:tc>
         <w:tc>
           <w:tcPr>
@@ -3737,8 +3758,6 @@
             <w:r>
               <w:t>D:\DBUpdate\Messages\Logs\</w:t>
             </w:r>
-            <w:bookmarkStart w:id="0" w:name="_GoBack"/>
-            <w:bookmarkEnd w:id="0"/>
           </w:p>
         </w:tc>
       </w:tr>
@@ -4040,13 +4059,233 @@
       </w:r>
       <w:proofErr w:type="spellEnd"/>
       <w:r>
+        <w:t xml:space="preserve"> script Walkthrough</w:t>
+      </w:r>
+    </w:p>
+    <w:p>
+      <w:pPr>
+        <w:pStyle w:val="ListParagraph"/>
+        <w:numPr>
+          <w:ilvl w:val="0"/>
+          <w:numId w:val="4"/>
+        </w:numPr>
+      </w:pPr>
+      <w:r>
+        <w:t xml:space="preserve">Loads dbupdate.xml </w:t>
+      </w:r>
+      <w:proofErr w:type="spellStart"/>
+      <w:r>
+        <w:t>config</w:t>
+      </w:r>
+      <w:proofErr w:type="spellEnd"/>
+      <w:r>
+        <w:t xml:space="preserve"> file</w:t>
+      </w:r>
+    </w:p>
+    <w:p>
+      <w:pPr>
+        <w:pStyle w:val="ListParagraph"/>
+        <w:numPr>
+          <w:ilvl w:val="0"/>
+          <w:numId w:val="4"/>
+        </w:numPr>
+      </w:pPr>
+      <w:r>
+        <w:t>Po</w:t>
+      </w:r>
+      <w:r>
+        <w:t xml:space="preserve">ssibly overrides </w:t>
+      </w:r>
+      <w:proofErr w:type="spellStart"/>
+      <w:r>
+        <w:t>dbupdate</w:t>
+      </w:r>
+      <w:proofErr w:type="spellEnd"/>
+      <w:r>
         <w:t xml:space="preserve"> </w:t>
       </w:r>
-      <w:r>
-        <w:t>script Walkthrough</w:t>
-      </w:r>
-    </w:p>
-    <w:p/>
+      <w:proofErr w:type="spellStart"/>
+      <w:r>
+        <w:t>config</w:t>
+      </w:r>
+      <w:proofErr w:type="spellEnd"/>
+      <w:r>
+        <w:t xml:space="preserve"> in local core directory</w:t>
+      </w:r>
+    </w:p>
+    <w:p>
+      <w:pPr>
+        <w:pStyle w:val="ListParagraph"/>
+        <w:numPr>
+          <w:ilvl w:val="0"/>
+          <w:numId w:val="4"/>
+        </w:numPr>
+      </w:pPr>
+      <w:r>
+        <w:t>Makes sure the ASN Core path exists</w:t>
+      </w:r>
+    </w:p>
+    <w:p>
+      <w:pPr>
+        <w:pStyle w:val="ListParagraph"/>
+        <w:numPr>
+          <w:ilvl w:val="0"/>
+          <w:numId w:val="4"/>
+        </w:numPr>
+      </w:pPr>
+      <w:r>
+        <w:t>Makes sure the temporary folder exists</w:t>
+      </w:r>
+    </w:p>
+    <w:p>
+      <w:pPr>
+        <w:pStyle w:val="ListParagraph"/>
+        <w:numPr>
+          <w:ilvl w:val="0"/>
+          <w:numId w:val="4"/>
+        </w:numPr>
+      </w:pPr>
+      <w:r>
+        <w:t>Makes sure the loaducdata.exe tool can be found</w:t>
+      </w:r>
+    </w:p>
+    <w:p>
+      <w:pPr>
+        <w:pStyle w:val="ListParagraph"/>
+        <w:numPr>
+          <w:ilvl w:val="0"/>
+          <w:numId w:val="4"/>
+        </w:numPr>
+      </w:pPr>
+      <w:r>
+        <w:t xml:space="preserve">Removes the old </w:t>
+      </w:r>
+      <w:proofErr w:type="spellStart"/>
+      <w:r>
+        <w:t>loaducdata.old</w:t>
+      </w:r>
+      <w:proofErr w:type="spellEnd"/>
+      <w:r>
+        <w:t xml:space="preserve"> file from the temp directory</w:t>
+      </w:r>
+    </w:p>
+    <w:p>
+      <w:pPr>
+        <w:pStyle w:val="ListParagraph"/>
+        <w:numPr>
+          <w:ilvl w:val="0"/>
+          <w:numId w:val="4"/>
+        </w:numPr>
+      </w:pPr>
+      <w:r>
+        <w:t xml:space="preserve">Copies </w:t>
+      </w:r>
+      <w:proofErr w:type="spellStart"/>
+      <w:r>
+        <w:t>loaducdata.sql</w:t>
+      </w:r>
+      <w:proofErr w:type="spellEnd"/>
+      <w:r>
+        <w:t xml:space="preserve"> from production into the temp </w:t>
+      </w:r>
+      <w:proofErr w:type="spellStart"/>
+      <w:r>
+        <w:t>dir</w:t>
+      </w:r>
+      <w:proofErr w:type="spellEnd"/>
+      <w:r>
+        <w:t xml:space="preserve"> as </w:t>
+      </w:r>
+      <w:proofErr w:type="spellStart"/>
+      <w:r>
+        <w:t>loaducdata.old</w:t>
+      </w:r>
+      <w:proofErr w:type="spellEnd"/>
+    </w:p>
+    <w:p>
+      <w:pPr>
+        <w:pStyle w:val="ListParagraph"/>
+        <w:numPr>
+          <w:ilvl w:val="0"/>
+          <w:numId w:val="4"/>
+        </w:numPr>
+      </w:pPr>
+      <w:r>
+        <w:t>Runs the tool creating</w:t>
+      </w:r>
+      <w:r>
+        <w:t xml:space="preserve"> </w:t>
+      </w:r>
+      <w:r>
+        <w:t xml:space="preserve">the new  </w:t>
+      </w:r>
+      <w:proofErr w:type="spellStart"/>
+      <w:r>
+        <w:t>loaducdata.sql</w:t>
+      </w:r>
+      <w:proofErr w:type="spellEnd"/>
+      <w:r>
+        <w:t xml:space="preserve"> in the temp </w:t>
+      </w:r>
+      <w:proofErr w:type="spellStart"/>
+      <w:r>
+        <w:t>dir</w:t>
+      </w:r>
+      <w:proofErr w:type="spellEnd"/>
+    </w:p>
+    <w:p>
+      <w:pPr>
+        <w:pStyle w:val="ListParagraph"/>
+        <w:numPr>
+          <w:ilvl w:val="0"/>
+          <w:numId w:val="4"/>
+        </w:numPr>
+      </w:pPr>
+      <w:r>
+        <w:t xml:space="preserve">Deletes </w:t>
+      </w:r>
+      <w:proofErr w:type="spellStart"/>
+      <w:r>
+        <w:t>loaducdata.sql</w:t>
+      </w:r>
+      <w:proofErr w:type="spellEnd"/>
+      <w:r>
+        <w:t xml:space="preserve"> from production</w:t>
+      </w:r>
+    </w:p>
+    <w:p>
+      <w:pPr>
+        <w:pStyle w:val="ListParagraph"/>
+        <w:numPr>
+          <w:ilvl w:val="0"/>
+          <w:numId w:val="4"/>
+        </w:numPr>
+      </w:pPr>
+      <w:r>
+        <w:t xml:space="preserve">Copies </w:t>
+      </w:r>
+      <w:proofErr w:type="spellStart"/>
+      <w:r>
+        <w:t>loaducdata.sql</w:t>
+      </w:r>
+      <w:proofErr w:type="spellEnd"/>
+      <w:r>
+        <w:t xml:space="preserve"> from temp </w:t>
+      </w:r>
+      <w:proofErr w:type="spellStart"/>
+      <w:r>
+        <w:t>dir</w:t>
+      </w:r>
+      <w:proofErr w:type="spellEnd"/>
+      <w:r>
+        <w:t xml:space="preserve"> into production </w:t>
+      </w:r>
+      <w:proofErr w:type="spellStart"/>
+      <w:r>
+        <w:t>dir</w:t>
+      </w:r>
+      <w:proofErr w:type="spellEnd"/>
+    </w:p>
     <w:p>
       <w:pPr>
         <w:pStyle w:val="Title"/>
@@ -4058,10 +4297,452 @@
       </w:r>
       <w:proofErr w:type="spellEnd"/>
       <w:r>
+        <w:t xml:space="preserve"> script Walkthrough</w:t>
+      </w:r>
+    </w:p>
+    <w:p>
+      <w:pPr>
+        <w:pStyle w:val="ListParagraph"/>
+        <w:numPr>
+          <w:ilvl w:val="0"/>
+          <w:numId w:val="5"/>
+        </w:numPr>
+      </w:pPr>
+      <w:r>
+        <w:t xml:space="preserve">Loads dbupdate.xml </w:t>
+      </w:r>
+      <w:proofErr w:type="spellStart"/>
+      <w:r>
+        <w:t>config</w:t>
+      </w:r>
+      <w:proofErr w:type="spellEnd"/>
+      <w:r>
+        <w:t xml:space="preserve"> file</w:t>
+      </w:r>
+    </w:p>
+    <w:p>
+      <w:pPr>
+        <w:pStyle w:val="ListParagraph"/>
+        <w:numPr>
+          <w:ilvl w:val="0"/>
+          <w:numId w:val="5"/>
+        </w:numPr>
+      </w:pPr>
+      <w:r>
+        <w:t>Po</w:t>
+      </w:r>
+      <w:r>
+        <w:t xml:space="preserve">ssibly overrides </w:t>
+      </w:r>
+      <w:proofErr w:type="spellStart"/>
+      <w:r>
+        <w:t>dbupdate</w:t>
+      </w:r>
+      <w:proofErr w:type="spellEnd"/>
+      <w:r>
         <w:t xml:space="preserve"> </w:t>
       </w:r>
-      <w:r>
-        <w:t>script Walkthrough</w:t>
+      <w:proofErr w:type="spellStart"/>
+      <w:r>
+        <w:t>config</w:t>
+      </w:r>
+      <w:proofErr w:type="spellEnd"/>
+      <w:r>
+        <w:t xml:space="preserve"> in local core directory</w:t>
+      </w:r>
+    </w:p>
+    <w:p>
+      <w:pPr>
+        <w:pStyle w:val="ListParagraph"/>
+        <w:numPr>
+          <w:ilvl w:val="0"/>
+          <w:numId w:val="5"/>
+        </w:numPr>
+      </w:pPr>
+      <w:r>
+        <w:t>Make sure that Uniface idf.exe can be found</w:t>
+      </w:r>
+    </w:p>
+    <w:p>
+      <w:pPr>
+        <w:pStyle w:val="ListParagraph"/>
+        <w:numPr>
+          <w:ilvl w:val="0"/>
+          <w:numId w:val="5"/>
+        </w:numPr>
+      </w:pPr>
+      <w:r>
+        <w:t>Makes sure that the TFS power tool is found</w:t>
+      </w:r>
+    </w:p>
+    <w:p>
+      <w:pPr>
+        <w:pStyle w:val="ListParagraph"/>
+        <w:numPr>
+          <w:ilvl w:val="0"/>
+          <w:numId w:val="5"/>
+        </w:numPr>
+      </w:pPr>
+      <w:r>
+        <w:t xml:space="preserve">Make sure that the temporary file </w:t>
+      </w:r>
+      <w:proofErr w:type="spellStart"/>
+      <w:r>
+        <w:t>dir</w:t>
+      </w:r>
+      <w:proofErr w:type="spellEnd"/>
+      <w:r>
+        <w:t xml:space="preserve"> exists</w:t>
+      </w:r>
+    </w:p>
+    <w:p>
+      <w:pPr>
+        <w:pStyle w:val="ListParagraph"/>
+        <w:numPr>
+          <w:ilvl w:val="0"/>
+          <w:numId w:val="5"/>
+        </w:numPr>
+      </w:pPr>
+      <w:r>
+        <w:t xml:space="preserve">Makes sure that the TFS workspace </w:t>
+      </w:r>
+      <w:proofErr w:type="spellStart"/>
+      <w:r>
+        <w:t>dir</w:t>
+      </w:r>
+      <w:proofErr w:type="spellEnd"/>
+      <w:r>
+        <w:t xml:space="preserve"> can be found</w:t>
+      </w:r>
+    </w:p>
+    <w:p>
+      <w:pPr>
+        <w:pStyle w:val="ListParagraph"/>
+        <w:numPr>
+          <w:ilvl w:val="0"/>
+          <w:numId w:val="5"/>
+        </w:numPr>
+      </w:pPr>
+      <w:r>
+        <w:t>Makes sure that the 7-Zip file tool can be found</w:t>
+      </w:r>
+    </w:p>
+    <w:p>
+      <w:pPr>
+        <w:pStyle w:val="ListParagraph"/>
+        <w:numPr>
+          <w:ilvl w:val="0"/>
+          <w:numId w:val="5"/>
+        </w:numPr>
+      </w:pPr>
+      <w:r>
+        <w:t xml:space="preserve">Does a get latest and a checkout of the </w:t>
+      </w:r>
+      <w:proofErr w:type="spellStart"/>
+      <w:r>
+        <w:t>messagesgenerated.uar</w:t>
+      </w:r>
+      <w:proofErr w:type="spellEnd"/>
+      <w:r>
+        <w:t xml:space="preserve"> file from TFS</w:t>
+      </w:r>
+    </w:p>
+    <w:p>
+      <w:pPr>
+        <w:pStyle w:val="ListParagraph"/>
+        <w:numPr>
+          <w:ilvl w:val="0"/>
+          <w:numId w:val="5"/>
+        </w:numPr>
+      </w:pPr>
+      <w:r>
+        <w:t>Warns if it is already locked and will bail out if it is …</w:t>
+      </w:r>
+    </w:p>
+    <w:p>
+      <w:pPr>
+        <w:pStyle w:val="ListParagraph"/>
+        <w:numPr>
+          <w:ilvl w:val="0"/>
+          <w:numId w:val="5"/>
+        </w:numPr>
+      </w:pPr>
+      <w:r>
+        <w:t xml:space="preserve">Removes all the old LOG records for the user who runs the tool </w:t>
+      </w:r>
+    </w:p>
+    <w:p>
+      <w:pPr>
+        <w:pStyle w:val="ListParagraph"/>
+        <w:numPr>
+          <w:ilvl w:val="0"/>
+          <w:numId w:val="5"/>
+        </w:numPr>
+      </w:pPr>
+      <w:r>
+        <w:t xml:space="preserve">Drops the tables in the </w:t>
+      </w:r>
+      <w:proofErr w:type="spellStart"/>
+      <w:r>
+        <w:t>SQLServer</w:t>
+      </w:r>
+      <w:proofErr w:type="spellEnd"/>
+      <w:r>
+        <w:t xml:space="preserve"> section of the </w:t>
+      </w:r>
+      <w:proofErr w:type="spellStart"/>
+      <w:r>
+        <w:t>config</w:t>
+      </w:r>
+      <w:proofErr w:type="spellEnd"/>
+      <w:r>
+        <w:t xml:space="preserve"> file (currently </w:t>
+      </w:r>
+      <w:proofErr w:type="spellStart"/>
+      <w:r>
+        <w:t>uobj</w:t>
+      </w:r>
+      <w:proofErr w:type="spellEnd"/>
+      <w:r>
+        <w:t xml:space="preserve">, </w:t>
+      </w:r>
+      <w:proofErr w:type="spellStart"/>
+      <w:r>
+        <w:t>ouobj</w:t>
+      </w:r>
+      <w:proofErr w:type="spellEnd"/>
+      <w:r>
+        <w:t xml:space="preserve">, </w:t>
+      </w:r>
+      <w:proofErr w:type="spellStart"/>
+      <w:r>
+        <w:t>usource</w:t>
+      </w:r>
+      <w:proofErr w:type="spellEnd"/>
+      <w:r>
+        <w:t xml:space="preserve">, and </w:t>
+      </w:r>
+      <w:proofErr w:type="spellStart"/>
+      <w:r>
+        <w:t>ousource</w:t>
+      </w:r>
+      <w:proofErr w:type="spellEnd"/>
+      <w:r>
+        <w:t>)</w:t>
+      </w:r>
+    </w:p>
+    <w:p>
+      <w:pPr>
+        <w:pStyle w:val="ListParagraph"/>
+        <w:numPr>
+          <w:ilvl w:val="0"/>
+          <w:numId w:val="5"/>
+        </w:numPr>
+      </w:pPr>
+      <w:r>
+        <w:t>Gets the latest models from TFS</w:t>
+      </w:r>
+    </w:p>
+    <w:p>
+      <w:pPr>
+        <w:pStyle w:val="ListParagraph"/>
+        <w:numPr>
+          <w:ilvl w:val="0"/>
+          <w:numId w:val="5"/>
+        </w:numPr>
+      </w:pPr>
+      <w:r>
+        <w:t xml:space="preserve">Removes the old </w:t>
+      </w:r>
+      <w:proofErr w:type="spellStart"/>
+      <w:r>
+        <w:t>messagesgenerated.old</w:t>
+      </w:r>
+      <w:proofErr w:type="spellEnd"/>
+      <w:r>
+        <w:t xml:space="preserve"> file</w:t>
+      </w:r>
+    </w:p>
+    <w:p>
+      <w:pPr>
+        <w:pStyle w:val="ListParagraph"/>
+        <w:numPr>
+          <w:ilvl w:val="0"/>
+          <w:numId w:val="5"/>
+        </w:numPr>
+      </w:pPr>
+      <w:r>
+        <w:t xml:space="preserve">Copies production </w:t>
+      </w:r>
+      <w:proofErr w:type="spellStart"/>
+      <w:r>
+        <w:t>messagesgenerated.uar</w:t>
+      </w:r>
+      <w:proofErr w:type="spellEnd"/>
+      <w:r>
+        <w:t xml:space="preserve"> to </w:t>
+      </w:r>
+      <w:proofErr w:type="spellStart"/>
+      <w:r>
+        <w:t>messagesgenerated.old</w:t>
+      </w:r>
+      <w:proofErr w:type="spellEnd"/>
+      <w:r>
+        <w:t xml:space="preserve"> in the temp </w:t>
+      </w:r>
+      <w:proofErr w:type="spellStart"/>
+      <w:r>
+        <w:t>dir</w:t>
+      </w:r>
+      <w:proofErr w:type="spellEnd"/>
+    </w:p>
+    <w:p>
+      <w:pPr>
+        <w:pStyle w:val="ListParagraph"/>
+        <w:numPr>
+          <w:ilvl w:val="0"/>
+          <w:numId w:val="5"/>
+        </w:numPr>
+      </w:pPr>
+      <w:r>
+        <w:t>Removes all the old resources\</w:t>
+      </w:r>
+      <w:proofErr w:type="spellStart"/>
+      <w:r>
+        <w:t>msg</w:t>
+      </w:r>
+      <w:proofErr w:type="spellEnd"/>
+      <w:r>
+        <w:t xml:space="preserve"> files</w:t>
+      </w:r>
+    </w:p>
+    <w:p>
+      <w:pPr>
+        <w:pStyle w:val="ListParagraph"/>
+        <w:numPr>
+          <w:ilvl w:val="0"/>
+          <w:numId w:val="5"/>
+        </w:numPr>
+      </w:pPr>
+      <w:r>
+        <w:t xml:space="preserve">Imports the </w:t>
+      </w:r>
+      <w:r>
+        <w:t>models</w:t>
+      </w:r>
+    </w:p>
+    <w:p>
+      <w:pPr>
+        <w:pStyle w:val="ListParagraph"/>
+        <w:numPr>
+          <w:ilvl w:val="0"/>
+          <w:numId w:val="5"/>
+        </w:numPr>
+      </w:pPr>
+      <w:r>
+        <w:t>Analyses the models</w:t>
+      </w:r>
+    </w:p>
+    <w:p>
+      <w:pPr>
+        <w:pStyle w:val="ListParagraph"/>
+        <w:numPr>
+          <w:ilvl w:val="0"/>
+          <w:numId w:val="5"/>
+        </w:numPr>
+      </w:pPr>
+      <w:r>
+        <w:t xml:space="preserve">Generates all the R, S and Y messages an puts them in the local resources </w:t>
+      </w:r>
+      <w:proofErr w:type="spellStart"/>
+      <w:r>
+        <w:t>dir</w:t>
+      </w:r>
+      <w:proofErr w:type="spellEnd"/>
+    </w:p>
+    <w:p>
+      <w:pPr>
+        <w:pStyle w:val="ListParagraph"/>
+        <w:numPr>
+          <w:ilvl w:val="0"/>
+          <w:numId w:val="5"/>
+        </w:numPr>
+      </w:pPr>
+      <w:r>
+        <w:t xml:space="preserve">Uses the 7-ZIP tool to compress </w:t>
+      </w:r>
+      <w:proofErr w:type="spellStart"/>
+      <w:r>
+        <w:t>dir</w:t>
+      </w:r>
+      <w:proofErr w:type="spellEnd"/>
+      <w:r>
+        <w:t xml:space="preserve"> resources\</w:t>
+      </w:r>
+      <w:proofErr w:type="spellStart"/>
+      <w:r>
+        <w:t>msg</w:t>
+      </w:r>
+      <w:proofErr w:type="spellEnd"/>
+      <w:r>
+        <w:t xml:space="preserve"> into </w:t>
+      </w:r>
+      <w:proofErr w:type="spellStart"/>
+      <w:r>
+        <w:t>messagesgenerated.uar</w:t>
+      </w:r>
+      <w:proofErr w:type="spellEnd"/>
+      <w:r>
+        <w:t xml:space="preserve"> puts this in the temp </w:t>
+      </w:r>
+      <w:proofErr w:type="spellStart"/>
+      <w:r>
+        <w:t>dir</w:t>
+      </w:r>
+      <w:proofErr w:type="spellEnd"/>
+    </w:p>
+    <w:p>
+      <w:pPr>
+        <w:pStyle w:val="ListParagraph"/>
+        <w:numPr>
+          <w:ilvl w:val="0"/>
+          <w:numId w:val="5"/>
+        </w:numPr>
+      </w:pPr>
+      <w:r>
+        <w:t xml:space="preserve">Copies the new </w:t>
+      </w:r>
+      <w:proofErr w:type="spellStart"/>
+      <w:r>
+        <w:t>messagesgenerated.uar</w:t>
+      </w:r>
+      <w:proofErr w:type="spellEnd"/>
+      <w:r>
+        <w:t xml:space="preserve"> to the TFS workspace directory</w:t>
+      </w:r>
+    </w:p>
+    <w:p>
+      <w:pPr>
+        <w:pStyle w:val="ListParagraph"/>
+        <w:numPr>
+          <w:ilvl w:val="0"/>
+          <w:numId w:val="5"/>
+        </w:numPr>
+      </w:pPr>
+      <w:r>
+        <w:t>Compares the new file size to the old file size if the new size is smaller than the old size then undo the checkout with the TFS tool</w:t>
+      </w:r>
+    </w:p>
+    <w:p>
+      <w:pPr>
+        <w:pStyle w:val="ListParagraph"/>
+        <w:numPr>
+          <w:ilvl w:val="0"/>
+          <w:numId w:val="5"/>
+        </w:numPr>
+      </w:pPr>
+      <w:r>
+        <w:t>If the size is good then a check-in will happen</w:t>
       </w:r>
     </w:p>
     <w:p>
@@ -4075,13 +4756,368 @@
       </w:r>
       <w:proofErr w:type="spellEnd"/>
       <w:r>
+        <w:t xml:space="preserve"> script Walkthrough</w:t>
+      </w:r>
+    </w:p>
+    <w:p>
+      <w:pPr>
+        <w:pStyle w:val="ListParagraph"/>
+        <w:numPr>
+          <w:ilvl w:val="0"/>
+          <w:numId w:val="7"/>
+        </w:numPr>
+      </w:pPr>
+      <w:r>
+        <w:t xml:space="preserve">Loads dbupdate.xml </w:t>
+      </w:r>
+      <w:proofErr w:type="spellStart"/>
+      <w:r>
+        <w:t>config</w:t>
+      </w:r>
+      <w:proofErr w:type="spellEnd"/>
+      <w:r>
+        <w:t xml:space="preserve"> file</w:t>
+      </w:r>
+    </w:p>
+    <w:p>
+      <w:pPr>
+        <w:pStyle w:val="ListParagraph"/>
+        <w:numPr>
+          <w:ilvl w:val="0"/>
+          <w:numId w:val="7"/>
+        </w:numPr>
+      </w:pPr>
+      <w:r>
+        <w:t xml:space="preserve">Possibly overrides </w:t>
+      </w:r>
+      <w:proofErr w:type="spellStart"/>
+      <w:r>
+        <w:t>dbupdate</w:t>
+      </w:r>
+      <w:proofErr w:type="spellEnd"/>
+      <w:r>
         <w:t xml:space="preserve"> </w:t>
       </w:r>
-      <w:r>
-        <w:t>script Walkthrough</w:t>
-      </w:r>
-    </w:p>
-    <w:p/>
+      <w:proofErr w:type="spellStart"/>
+      <w:r>
+        <w:t>config</w:t>
+      </w:r>
+      <w:proofErr w:type="spellEnd"/>
+      <w:r>
+        <w:t xml:space="preserve"> in local core directory</w:t>
+      </w:r>
+    </w:p>
+    <w:p>
+      <w:pPr>
+        <w:pStyle w:val="ListParagraph"/>
+        <w:numPr>
+          <w:ilvl w:val="0"/>
+          <w:numId w:val="7"/>
+        </w:numPr>
+      </w:pPr>
+      <w:r>
+        <w:t>Make sure that Uniface idf.exe can be found</w:t>
+      </w:r>
+    </w:p>
+    <w:p>
+      <w:pPr>
+        <w:pStyle w:val="ListParagraph"/>
+        <w:numPr>
+          <w:ilvl w:val="0"/>
+          <w:numId w:val="7"/>
+        </w:numPr>
+      </w:pPr>
+      <w:r>
+        <w:t>Makes sure that the TFS power tool is found</w:t>
+      </w:r>
+    </w:p>
+    <w:p>
+      <w:pPr>
+        <w:pStyle w:val="ListParagraph"/>
+        <w:numPr>
+          <w:ilvl w:val="0"/>
+          <w:numId w:val="7"/>
+        </w:numPr>
+      </w:pPr>
+      <w:r>
+        <w:t xml:space="preserve">Make sure that the temporary file </w:t>
+      </w:r>
+      <w:proofErr w:type="spellStart"/>
+      <w:r>
+        <w:t>dir</w:t>
+      </w:r>
+      <w:proofErr w:type="spellEnd"/>
+      <w:r>
+        <w:t xml:space="preserve"> exists</w:t>
+      </w:r>
+    </w:p>
+    <w:p>
+      <w:pPr>
+        <w:pStyle w:val="ListParagraph"/>
+        <w:numPr>
+          <w:ilvl w:val="0"/>
+          <w:numId w:val="7"/>
+        </w:numPr>
+      </w:pPr>
+      <w:r>
+        <w:t>Makes sure the ASN Core path exists</w:t>
+      </w:r>
+    </w:p>
+    <w:p>
+      <w:pPr>
+        <w:pStyle w:val="ListParagraph"/>
+        <w:numPr>
+          <w:ilvl w:val="0"/>
+          <w:numId w:val="7"/>
+        </w:numPr>
+      </w:pPr>
+      <w:r>
+        <w:t>Prompts the user for which table(s) to process or carriage return to recompile everything</w:t>
+      </w:r>
+    </w:p>
+    <w:p>
+      <w:pPr>
+        <w:pStyle w:val="ListParagraph"/>
+        <w:numPr>
+          <w:ilvl w:val="0"/>
+          <w:numId w:val="7"/>
+        </w:numPr>
+      </w:pPr>
+      <w:r>
+        <w:t xml:space="preserve">Removes the user specific log files from the Logs </w:t>
+      </w:r>
+      <w:proofErr w:type="spellStart"/>
+      <w:r>
+        <w:t>dir</w:t>
+      </w:r>
+      <w:proofErr w:type="spellEnd"/>
+    </w:p>
+    <w:p>
+      <w:pPr>
+        <w:pStyle w:val="ListParagraph"/>
+        <w:numPr>
+          <w:ilvl w:val="0"/>
+          <w:numId w:val="7"/>
+        </w:numPr>
+      </w:pPr>
+      <w:r>
+        <w:t>Gets latest components</w:t>
+      </w:r>
+    </w:p>
+    <w:p>
+      <w:pPr>
+        <w:pStyle w:val="ListParagraph"/>
+        <w:numPr>
+          <w:ilvl w:val="0"/>
+          <w:numId w:val="7"/>
+        </w:numPr>
+      </w:pPr>
+      <w:r>
+        <w:t>Gets latest models</w:t>
+      </w:r>
+    </w:p>
+    <w:p>
+      <w:pPr>
+        <w:pStyle w:val="ListParagraph"/>
+        <w:numPr>
+          <w:ilvl w:val="0"/>
+          <w:numId w:val="7"/>
+        </w:numPr>
+      </w:pPr>
+      <w:r>
+        <w:t>Gets latest include procs</w:t>
+      </w:r>
+    </w:p>
+    <w:p>
+      <w:pPr>
+        <w:pStyle w:val="ListParagraph"/>
+        <w:numPr>
+          <w:ilvl w:val="0"/>
+          <w:numId w:val="7"/>
+        </w:numPr>
+      </w:pPr>
+      <w:r>
+        <w:t>Gets latest global procs</w:t>
+      </w:r>
+    </w:p>
+    <w:p>
+      <w:pPr>
+        <w:pStyle w:val="ListParagraph"/>
+        <w:numPr>
+          <w:ilvl w:val="0"/>
+          <w:numId w:val="7"/>
+        </w:numPr>
+      </w:pPr>
+      <w:r>
+        <w:t>Imports include procs</w:t>
+      </w:r>
+    </w:p>
+    <w:p>
+      <w:pPr>
+        <w:pStyle w:val="ListParagraph"/>
+        <w:numPr>
+          <w:ilvl w:val="0"/>
+          <w:numId w:val="7"/>
+        </w:numPr>
+      </w:pPr>
+      <w:r>
+        <w:t>Imports global procs</w:t>
+      </w:r>
+    </w:p>
+    <w:p>
+      <w:pPr>
+        <w:pStyle w:val="ListParagraph"/>
+        <w:numPr>
+          <w:ilvl w:val="0"/>
+          <w:numId w:val="7"/>
+        </w:numPr>
+      </w:pPr>
+      <w:r>
+        <w:t>Import models</w:t>
+      </w:r>
+    </w:p>
+    <w:p>
+      <w:pPr>
+        <w:pStyle w:val="ListParagraph"/>
+        <w:numPr>
+          <w:ilvl w:val="0"/>
+          <w:numId w:val="7"/>
+        </w:numPr>
+      </w:pPr>
+      <w:r>
+        <w:t>Analyses models</w:t>
+      </w:r>
+    </w:p>
+    <w:p>
+      <w:pPr>
+        <w:pStyle w:val="ListParagraph"/>
+        <w:numPr>
+          <w:ilvl w:val="0"/>
+          <w:numId w:val="7"/>
+        </w:numPr>
+      </w:pPr>
+      <w:r>
+        <w:t>Generates R, S and Y messages</w:t>
+      </w:r>
+    </w:p>
+    <w:p>
+      <w:pPr>
+        <w:pStyle w:val="ListParagraph"/>
+        <w:numPr>
+          <w:ilvl w:val="0"/>
+          <w:numId w:val="7"/>
+        </w:numPr>
+      </w:pPr>
+      <w:r>
+        <w:t xml:space="preserve">Spawns off the </w:t>
+      </w:r>
+      <w:proofErr w:type="spellStart"/>
+      <w:r>
+        <w:t>loaducdata</w:t>
+      </w:r>
+      <w:proofErr w:type="spellEnd"/>
+      <w:r>
+        <w:t xml:space="preserve"> power shell script</w:t>
+      </w:r>
+    </w:p>
+    <w:p>
+      <w:pPr>
+        <w:pStyle w:val="ListParagraph"/>
+        <w:numPr>
+          <w:ilvl w:val="0"/>
+          <w:numId w:val="7"/>
+        </w:numPr>
+      </w:pPr>
+      <w:r>
+        <w:t>Compiles all Global procs</w:t>
+      </w:r>
+    </w:p>
+    <w:p>
+      <w:pPr>
+        <w:pStyle w:val="ListParagraph"/>
+        <w:numPr>
+          <w:ilvl w:val="0"/>
+          <w:numId w:val="7"/>
+        </w:numPr>
+      </w:pPr>
+      <w:r>
+        <w:t>If the user pressed a carriage return</w:t>
+      </w:r>
+    </w:p>
+    <w:p>
+      <w:pPr>
+        <w:pStyle w:val="ListParagraph"/>
+        <w:numPr>
+          <w:ilvl w:val="1"/>
+          <w:numId w:val="7"/>
+        </w:numPr>
+      </w:pPr>
+      <w:r>
+        <w:t>Import all components</w:t>
+      </w:r>
+    </w:p>
+    <w:p>
+      <w:pPr>
+        <w:pStyle w:val="ListParagraph"/>
+        <w:numPr>
+          <w:ilvl w:val="1"/>
+          <w:numId w:val="7"/>
+        </w:numPr>
+      </w:pPr>
+      <w:r>
+        <w:t>Compile all services</w:t>
+      </w:r>
+    </w:p>
+    <w:p>
+      <w:pPr>
+        <w:pStyle w:val="ListParagraph"/>
+        <w:numPr>
+          <w:ilvl w:val="1"/>
+          <w:numId w:val="7"/>
+        </w:numPr>
+      </w:pPr>
+      <w:r>
+        <w:t>Compile all forms</w:t>
+      </w:r>
+    </w:p>
+    <w:p>
+      <w:pPr>
+        <w:pStyle w:val="ListParagraph"/>
+        <w:numPr>
+          <w:ilvl w:val="0"/>
+          <w:numId w:val="7"/>
+        </w:numPr>
+      </w:pPr>
+      <w:r>
+        <w:t>If the user picked some table(s)</w:t>
+      </w:r>
+    </w:p>
+    <w:p>
+      <w:pPr>
+        <w:pStyle w:val="ListParagraph"/>
+        <w:numPr>
+          <w:ilvl w:val="1"/>
+          <w:numId w:val="7"/>
+        </w:numPr>
+      </w:pPr>
+      <w:r>
+        <w:t>Import only Components that had this table in them</w:t>
+      </w:r>
+    </w:p>
+    <w:p>
+      <w:pPr>
+        <w:pStyle w:val="ListParagraph"/>
+        <w:numPr>
+          <w:ilvl w:val="1"/>
+          <w:numId w:val="7"/>
+        </w:numPr>
+      </w:pPr>
+      <w:r>
+        <w:t>Compile only components that had the table in it</w:t>
+      </w:r>
+      <w:bookmarkStart w:id="0" w:name="_GoBack"/>
+      <w:bookmarkEnd w:id="0"/>
+    </w:p>
     <w:p>
       <w:pPr>
         <w:pStyle w:val="Title"/>
@@ -4096,6 +5132,54 @@
         <w:t xml:space="preserve"> script Walkthrough</w:t>
       </w:r>
     </w:p>
+    <w:p>
+      <w:pPr>
+        <w:pStyle w:val="ListParagraph"/>
+        <w:numPr>
+          <w:ilvl w:val="0"/>
+          <w:numId w:val="6"/>
+        </w:numPr>
+      </w:pPr>
+      <w:r>
+        <w:t xml:space="preserve">Launches </w:t>
+      </w:r>
+      <w:proofErr w:type="spellStart"/>
+      <w:r>
+        <w:t>RefreshCore</w:t>
+      </w:r>
+      <w:proofErr w:type="spellEnd"/>
+      <w:r>
+        <w:t xml:space="preserve"> script (with </w:t>
+      </w:r>
+      <w:proofErr w:type="spellStart"/>
+      <w:r>
+        <w:t>priv</w:t>
+      </w:r>
+      <w:proofErr w:type="spellEnd"/>
+      <w:r>
+        <w:t>)</w:t>
+      </w:r>
+    </w:p>
+    <w:p>
+      <w:pPr>
+        <w:pStyle w:val="ListParagraph"/>
+        <w:numPr>
+          <w:ilvl w:val="0"/>
+          <w:numId w:val="6"/>
+        </w:numPr>
+      </w:pPr>
+      <w:r>
+        <w:t xml:space="preserve">Launches Generate UAR script (with </w:t>
+      </w:r>
+      <w:proofErr w:type="spellStart"/>
+      <w:r>
+        <w:t>priv</w:t>
+      </w:r>
+      <w:proofErr w:type="spellEnd"/>
+      <w:r>
+        <w:t>)</w:t>
+      </w:r>
+    </w:p>
     <w:p/>
     <w:p>
       <w:pPr>
@@ -4219,13 +5303,7 @@
         </w:numPr>
       </w:pPr>
       <w:r>
-        <w:t xml:space="preserve">Speed up </w:t>
-      </w:r>
-      <w:r>
-        <w:t xml:space="preserve">the scripts </w:t>
-      </w:r>
-      <w:r>
-        <w:t xml:space="preserve">as long as the tool stays accurate and consistent </w:t>
+        <w:t xml:space="preserve">Speed up the scripts as long as the tool stays accurate and consistent </w:t>
       </w:r>
     </w:p>
     <w:sectPr>
@@ -4330,9 +5408,98 @@
     </w:lvl>
   </w:abstractNum>
   <w:abstractNum w:abstractNumId="1" w15:restartNumberingAfterBreak="0">
-    <w:nsid w:val="5BC14B35"/>
+    <w:nsid w:val="112A3B8B"/>
     <w:multiLevelType w:val="hybridMultilevel"/>
-    <w:tmpl w:val="89FADAD0"/>
+    <w:tmpl w:val="86AE6866"/>
+    <w:lvl w:ilvl="0" w:tplc="04090011">
+      <w:start w:val="1"/>
+      <w:numFmt w:val="decimal"/>
+      <w:lvlText w:val="%1)"/>
+      <w:lvlJc w:val="left"/>
+      <w:pPr>
+        <w:ind w:left="720" w:hanging="360"/>
+      </w:pPr>
+      <w:rPr>
+        <w:rFonts w:hint="default"/>
+      </w:rPr>
+    </w:lvl>
+    <w:lvl w:ilvl="1" w:tplc="04090019" w:tentative="1">
+      <w:start w:val="1"/>
+      <w:numFmt w:val="lowerLetter"/>
+      <w:lvlText w:val="%2."/>
+      <w:lvlJc w:val="left"/>
+      <w:pPr>
+        <w:ind w:left="1440" w:hanging="360"/>
+      </w:pPr>
+    </w:lvl>
+    <w:lvl w:ilvl="2" w:tplc="0409001B" w:tentative="1">
+      <w:start w:val="1"/>
+      <w:numFmt w:val="lowerRoman"/>
+      <w:lvlText w:val="%3."/>
+      <w:lvlJc w:val="right"/>
+      <w:pPr>
+        <w:ind w:left="2160" w:hanging="180"/>
+      </w:pPr>
+    </w:lvl>
+    <w:lvl w:ilvl="3" w:tplc="0409000F" w:tentative="1">
+      <w:start w:val="1"/>
+      <w:numFmt w:val="decimal"/>
+      <w:lvlText w:val="%4."/>
+      <w:lvlJc w:val="left"/>
+      <w:pPr>
+        <w:ind w:left="2880" w:hanging="360"/>
+      </w:pPr>
+    </w:lvl>
+    <w:lvl w:ilvl="4" w:tplc="04090019" w:tentative="1">
+      <w:start w:val="1"/>
+      <w:numFmt w:val="lowerLetter"/>
+      <w:lvlText w:val="%5."/>
+      <w:lvlJc w:val="left"/>
+      <w:pPr>
+        <w:ind w:left="3600" w:hanging="360"/>
+      </w:pPr>
+    </w:lvl>
+    <w:lvl w:ilvl="5" w:tplc="0409001B" w:tentative="1">
+      <w:start w:val="1"/>
+      <w:numFmt w:val="lowerRoman"/>
+      <w:lvlText w:val="%6."/>
+      <w:lvlJc w:val="right"/>
+      <w:pPr>
+        <w:ind w:left="4320" w:hanging="180"/>
+      </w:pPr>
+    </w:lvl>
+    <w:lvl w:ilvl="6" w:tplc="0409000F" w:tentative="1">
+      <w:start w:val="1"/>
+      <w:numFmt w:val="decimal"/>
+      <w:lvlText w:val="%7."/>
+      <w:lvlJc w:val="left"/>
+      <w:pPr>
+        <w:ind w:left="5040" w:hanging="360"/>
+      </w:pPr>
+    </w:lvl>
+    <w:lvl w:ilvl="7" w:tplc="04090019" w:tentative="1">
+      <w:start w:val="1"/>
+      <w:numFmt w:val="lowerLetter"/>
+      <w:lvlText w:val="%8."/>
+      <w:lvlJc w:val="left"/>
+      <w:pPr>
+        <w:ind w:left="5760" w:hanging="360"/>
+      </w:pPr>
+    </w:lvl>
+    <w:lvl w:ilvl="8" w:tplc="0409001B" w:tentative="1">
+      <w:start w:val="1"/>
+      <w:numFmt w:val="lowerRoman"/>
+      <w:lvlText w:val="%9."/>
+      <w:lvlJc w:val="right"/>
+      <w:pPr>
+        <w:ind w:left="6480" w:hanging="180"/>
+      </w:pPr>
+    </w:lvl>
+  </w:abstractNum>
+  <w:abstractNum w:abstractNumId="2" w15:restartNumberingAfterBreak="0">
+    <w:nsid w:val="1E445142"/>
+    <w:multiLevelType w:val="hybridMultilevel"/>
+    <w:tmpl w:val="355A37BA"/>
     <w:lvl w:ilvl="0" w:tplc="04090011">
       <w:start w:val="1"/>
       <w:numFmt w:val="decimal"/>
@@ -4354,7 +5521,7 @@
         <w:ind w:left="1440" w:hanging="360"/>
       </w:pPr>
     </w:lvl>
-    <w:lvl w:ilvl="2" w:tplc="0409001B">
+    <w:lvl w:ilvl="2" w:tplc="0409001B" w:tentative="1">
       <w:start w:val="1"/>
       <w:numFmt w:val="lowerRoman"/>
       <w:lvlText w:val="%3."/>
@@ -4363,7 +5530,7 @@
         <w:ind w:left="2160" w:hanging="180"/>
       </w:pPr>
     </w:lvl>
-    <w:lvl w:ilvl="3" w:tplc="0409000F">
+    <w:lvl w:ilvl="3" w:tplc="0409000F" w:tentative="1">
       <w:start w:val="1"/>
       <w:numFmt w:val="decimal"/>
       <w:lvlText w:val="%4."/>
@@ -4372,7 +5539,7 @@
         <w:ind w:left="2880" w:hanging="360"/>
       </w:pPr>
     </w:lvl>
-    <w:lvl w:ilvl="4" w:tplc="04090019">
+    <w:lvl w:ilvl="4" w:tplc="04090019" w:tentative="1">
       <w:start w:val="1"/>
       <w:numFmt w:val="lowerLetter"/>
       <w:lvlText w:val="%5."/>
@@ -4418,10 +5585,99 @@
       </w:pPr>
     </w:lvl>
   </w:abstractNum>
-  <w:abstractNum w:abstractNumId="2" w15:restartNumberingAfterBreak="0">
-    <w:nsid w:val="6A481FC4"/>
+  <w:abstractNum w:abstractNumId="3" w15:restartNumberingAfterBreak="0">
+    <w:nsid w:val="55FD1ECA"/>
     <w:multiLevelType w:val="hybridMultilevel"/>
-    <w:tmpl w:val="971EFAC0"/>
+    <w:tmpl w:val="587CDED4"/>
+    <w:lvl w:ilvl="0" w:tplc="04090011">
+      <w:start w:val="1"/>
+      <w:numFmt w:val="decimal"/>
+      <w:lvlText w:val="%1)"/>
+      <w:lvlJc w:val="left"/>
+      <w:pPr>
+        <w:ind w:left="720" w:hanging="360"/>
+      </w:pPr>
+      <w:rPr>
+        <w:rFonts w:hint="default"/>
+      </w:rPr>
+    </w:lvl>
+    <w:lvl w:ilvl="1" w:tplc="04090019" w:tentative="1">
+      <w:start w:val="1"/>
+      <w:numFmt w:val="lowerLetter"/>
+      <w:lvlText w:val="%2."/>
+      <w:lvlJc w:val="left"/>
+      <w:pPr>
+        <w:ind w:left="1440" w:hanging="360"/>
+      </w:pPr>
+    </w:lvl>
+    <w:lvl w:ilvl="2" w:tplc="0409001B" w:tentative="1">
+      <w:start w:val="1"/>
+      <w:numFmt w:val="lowerRoman"/>
+      <w:lvlText w:val="%3."/>
+      <w:lvlJc w:val="right"/>
+      <w:pPr>
+        <w:ind w:left="2160" w:hanging="180"/>
+      </w:pPr>
+    </w:lvl>
+    <w:lvl w:ilvl="3" w:tplc="0409000F" w:tentative="1">
+      <w:start w:val="1"/>
+      <w:numFmt w:val="decimal"/>
+      <w:lvlText w:val="%4."/>
+      <w:lvlJc w:val="left"/>
+      <w:pPr>
+        <w:ind w:left="2880" w:hanging="360"/>
+      </w:pPr>
+    </w:lvl>
+    <w:lvl w:ilvl="4" w:tplc="04090019" w:tentative="1">
+      <w:start w:val="1"/>
+      <w:numFmt w:val="lowerLetter"/>
+      <w:lvlText w:val="%5."/>
+      <w:lvlJc w:val="left"/>
+      <w:pPr>
+        <w:ind w:left="3600" w:hanging="360"/>
+      </w:pPr>
+    </w:lvl>
+    <w:lvl w:ilvl="5" w:tplc="0409001B" w:tentative="1">
+      <w:start w:val="1"/>
+      <w:numFmt w:val="lowerRoman"/>
+      <w:lvlText w:val="%6."/>
+      <w:lvlJc w:val="right"/>
+      <w:pPr>
+        <w:ind w:left="4320" w:hanging="180"/>
+      </w:pPr>
+    </w:lvl>
+    <w:lvl w:ilvl="6" w:tplc="0409000F" w:tentative="1">
+      <w:start w:val="1"/>
+      <w:numFmt w:val="decimal"/>
+      <w:lvlText w:val="%7."/>
+      <w:lvlJc w:val="left"/>
+      <w:pPr>
+        <w:ind w:left="5040" w:hanging="360"/>
+      </w:pPr>
+    </w:lvl>
+    <w:lvl w:ilvl="7" w:tplc="04090019" w:tentative="1">
+      <w:start w:val="1"/>
+      <w:numFmt w:val="lowerLetter"/>
+      <w:lvlText w:val="%8."/>
+      <w:lvlJc w:val="left"/>
+      <w:pPr>
+        <w:ind w:left="5760" w:hanging="360"/>
+      </w:pPr>
+    </w:lvl>
+    <w:lvl w:ilvl="8" w:tplc="0409001B" w:tentative="1">
+      <w:start w:val="1"/>
+      <w:numFmt w:val="lowerRoman"/>
+      <w:lvlText w:val="%9."/>
+      <w:lvlJc w:val="right"/>
+      <w:pPr>
+        <w:ind w:left="6480" w:hanging="180"/>
+      </w:pPr>
+    </w:lvl>
+  </w:abstractNum>
+  <w:abstractNum w:abstractNumId="4" w15:restartNumberingAfterBreak="0">
+    <w:nsid w:val="5BC14B35"/>
+    <w:multiLevelType w:val="hybridMultilevel"/>
+    <w:tmpl w:val="89FADAD0"/>
     <w:lvl w:ilvl="0" w:tplc="04090011">
       <w:start w:val="1"/>
       <w:numFmt w:val="decimal"/>
@@ -4443,6 +5699,95 @@
         <w:ind w:left="1440" w:hanging="360"/>
       </w:pPr>
     </w:lvl>
+    <w:lvl w:ilvl="2" w:tplc="0409001B">
+      <w:start w:val="1"/>
+      <w:numFmt w:val="lowerRoman"/>
+      <w:lvlText w:val="%3."/>
+      <w:lvlJc w:val="right"/>
+      <w:pPr>
+        <w:ind w:left="2160" w:hanging="180"/>
+      </w:pPr>
+    </w:lvl>
+    <w:lvl w:ilvl="3" w:tplc="0409000F">
+      <w:start w:val="1"/>
+      <w:numFmt w:val="decimal"/>
+      <w:lvlText w:val="%4."/>
+      <w:lvlJc w:val="left"/>
+      <w:pPr>
+        <w:ind w:left="2880" w:hanging="360"/>
+      </w:pPr>
+    </w:lvl>
+    <w:lvl w:ilvl="4" w:tplc="04090019">
+      <w:start w:val="1"/>
+      <w:numFmt w:val="lowerLetter"/>
+      <w:lvlText w:val="%5."/>
+      <w:lvlJc w:val="left"/>
+      <w:pPr>
+        <w:ind w:left="3600" w:hanging="360"/>
+      </w:pPr>
+    </w:lvl>
+    <w:lvl w:ilvl="5" w:tplc="0409001B" w:tentative="1">
+      <w:start w:val="1"/>
+      <w:numFmt w:val="lowerRoman"/>
+      <w:lvlText w:val="%6."/>
+      <w:lvlJc w:val="right"/>
+      <w:pPr>
+        <w:ind w:left="4320" w:hanging="180"/>
+      </w:pPr>
+    </w:lvl>
+    <w:lvl w:ilvl="6" w:tplc="0409000F" w:tentative="1">
+      <w:start w:val="1"/>
+      <w:numFmt w:val="decimal"/>
+      <w:lvlText w:val="%7."/>
+      <w:lvlJc w:val="left"/>
+      <w:pPr>
+        <w:ind w:left="5040" w:hanging="360"/>
+      </w:pPr>
+    </w:lvl>
+    <w:lvl w:ilvl="7" w:tplc="04090019" w:tentative="1">
+      <w:start w:val="1"/>
+      <w:numFmt w:val="lowerLetter"/>
+      <w:lvlText w:val="%8."/>
+      <w:lvlJc w:val="left"/>
+      <w:pPr>
+        <w:ind w:left="5760" w:hanging="360"/>
+      </w:pPr>
+    </w:lvl>
+    <w:lvl w:ilvl="8" w:tplc="0409001B" w:tentative="1">
+      <w:start w:val="1"/>
+      <w:numFmt w:val="lowerRoman"/>
+      <w:lvlText w:val="%9."/>
+      <w:lvlJc w:val="right"/>
+      <w:pPr>
+        <w:ind w:left="6480" w:hanging="180"/>
+      </w:pPr>
+    </w:lvl>
+  </w:abstractNum>
+  <w:abstractNum w:abstractNumId="5" w15:restartNumberingAfterBreak="0">
+    <w:nsid w:val="6600547D"/>
+    <w:multiLevelType w:val="hybridMultilevel"/>
+    <w:tmpl w:val="A0AE9AEC"/>
+    <w:lvl w:ilvl="0" w:tplc="04090011">
+      <w:start w:val="1"/>
+      <w:numFmt w:val="decimal"/>
+      <w:lvlText w:val="%1)"/>
+      <w:lvlJc w:val="left"/>
+      <w:pPr>
+        <w:ind w:left="720" w:hanging="360"/>
+      </w:pPr>
+      <w:rPr>
+        <w:rFonts w:hint="default"/>
+      </w:rPr>
+    </w:lvl>
+    <w:lvl w:ilvl="1" w:tplc="04090019" w:tentative="1">
+      <w:start w:val="1"/>
+      <w:numFmt w:val="lowerLetter"/>
+      <w:lvlText w:val="%2."/>
+      <w:lvlJc w:val="left"/>
+      <w:pPr>
+        <w:ind w:left="1440" w:hanging="360"/>
+      </w:pPr>
+    </w:lvl>
     <w:lvl w:ilvl="2" w:tplc="0409001B" w:tentative="1">
       <w:start w:val="1"/>
       <w:numFmt w:val="lowerRoman"/>
@@ -4507,14 +5852,115 @@
       </w:pPr>
     </w:lvl>
   </w:abstractNum>
+  <w:abstractNum w:abstractNumId="6" w15:restartNumberingAfterBreak="0">
+    <w:nsid w:val="6A481FC4"/>
+    <w:multiLevelType w:val="hybridMultilevel"/>
+    <w:tmpl w:val="971EFAC0"/>
+    <w:lvl w:ilvl="0" w:tplc="04090011">
+      <w:start w:val="1"/>
+      <w:numFmt w:val="decimal"/>
+      <w:lvlText w:val="%1)"/>
+      <w:lvlJc w:val="left"/>
+      <w:pPr>
+        <w:ind w:left="720" w:hanging="360"/>
+      </w:pPr>
+      <w:rPr>
+        <w:rFonts w:hint="default"/>
+      </w:rPr>
+    </w:lvl>
+    <w:lvl w:ilvl="1" w:tplc="04090019">
+      <w:start w:val="1"/>
+      <w:numFmt w:val="lowerLetter"/>
+      <w:lvlText w:val="%2."/>
+      <w:lvlJc w:val="left"/>
+      <w:pPr>
+        <w:ind w:left="1440" w:hanging="360"/>
+      </w:pPr>
+    </w:lvl>
+    <w:lvl w:ilvl="2" w:tplc="0409001B" w:tentative="1">
+      <w:start w:val="1"/>
+      <w:numFmt w:val="lowerRoman"/>
+      <w:lvlText w:val="%3."/>
+      <w:lvlJc w:val="right"/>
+      <w:pPr>
+        <w:ind w:left="2160" w:hanging="180"/>
+      </w:pPr>
+    </w:lvl>
+    <w:lvl w:ilvl="3" w:tplc="0409000F" w:tentative="1">
+      <w:start w:val="1"/>
+      <w:numFmt w:val="decimal"/>
+      <w:lvlText w:val="%4."/>
+      <w:lvlJc w:val="left"/>
+      <w:pPr>
+        <w:ind w:left="2880" w:hanging="360"/>
+      </w:pPr>
+    </w:lvl>
+    <w:lvl w:ilvl="4" w:tplc="04090019" w:tentative="1">
+      <w:start w:val="1"/>
+      <w:numFmt w:val="lowerLetter"/>
+      <w:lvlText w:val="%5."/>
+      <w:lvlJc w:val="left"/>
+      <w:pPr>
+        <w:ind w:left="3600" w:hanging="360"/>
+      </w:pPr>
+    </w:lvl>
+    <w:lvl w:ilvl="5" w:tplc="0409001B" w:tentative="1">
+      <w:start w:val="1"/>
+      <w:numFmt w:val="lowerRoman"/>
+      <w:lvlText w:val="%6."/>
+      <w:lvlJc w:val="right"/>
+      <w:pPr>
+        <w:ind w:left="4320" w:hanging="180"/>
+      </w:pPr>
+    </w:lvl>
+    <w:lvl w:ilvl="6" w:tplc="0409000F" w:tentative="1">
+      <w:start w:val="1"/>
+      <w:numFmt w:val="decimal"/>
+      <w:lvlText w:val="%7."/>
+      <w:lvlJc w:val="left"/>
+      <w:pPr>
+        <w:ind w:left="5040" w:hanging="360"/>
+      </w:pPr>
+    </w:lvl>
+    <w:lvl w:ilvl="7" w:tplc="04090019" w:tentative="1">
+      <w:start w:val="1"/>
+      <w:numFmt w:val="lowerLetter"/>
+      <w:lvlText w:val="%8."/>
+      <w:lvlJc w:val="left"/>
+      <w:pPr>
+        <w:ind w:left="5760" w:hanging="360"/>
+      </w:pPr>
+    </w:lvl>
+    <w:lvl w:ilvl="8" w:tplc="0409001B" w:tentative="1">
+      <w:start w:val="1"/>
+      <w:numFmt w:val="lowerRoman"/>
+      <w:lvlText w:val="%9."/>
+      <w:lvlJc w:val="right"/>
+      <w:pPr>
+        <w:ind w:left="6480" w:hanging="180"/>
+      </w:pPr>
+    </w:lvl>
+  </w:abstractNum>
   <w:num w:numId="1">
-    <w:abstractNumId w:val="2"/>
+    <w:abstractNumId w:val="6"/>
   </w:num>
   <w:num w:numId="2">
     <w:abstractNumId w:val="0"/>
   </w:num>
   <w:num w:numId="3">
+    <w:abstractNumId w:val="4"/>
+  </w:num>
+  <w:num w:numId="4">
+    <w:abstractNumId w:val="5"/>
+  </w:num>
+  <w:num w:numId="5">
     <w:abstractNumId w:val="1"/>
+  </w:num>
+  <w:num w:numId="6">
+    <w:abstractNumId w:val="3"/>
+  </w:num>
+  <w:num w:numId="7">
+    <w:abstractNumId w:val="2"/>
   </w:num>
 </w:numbering>
 </file>

</xml_diff>